<commit_message>
some of sumary of functional requirment is filled
</commit_message>
<xml_diff>
--- a/SRS/Software Requirements Specification.docx
+++ b/SRS/Software Requirements Specification.docx
@@ -82,8 +82,13 @@
       <w:pPr>
         <w:pStyle w:val="DocBLDC"/>
       </w:pPr>
-      <w:r>
-        <w:t xml:space="preserve">MeNoon </w:t>
+      <w:proofErr w:type="spellStart"/>
+      <w:r>
+        <w:t>MeNoon</w:t>
+      </w:r>
+      <w:proofErr w:type="spellEnd"/>
+      <w:r>
+        <w:t xml:space="preserve"> </w:t>
       </w:r>
     </w:p>
     <w:p>
@@ -1024,7 +1029,23 @@
                 <w:sz w:val="20"/>
                 <w:szCs w:val="20"/>
               </w:rPr>
-              <w:t xml:space="preserve">1-Hager Hosny </w:t>
+              <w:t xml:space="preserve">1-Hager </w:t>
+            </w:r>
+            <w:proofErr w:type="spellStart"/>
+            <w:r>
+              <w:rPr>
+                <w:sz w:val="20"/>
+                <w:szCs w:val="20"/>
+              </w:rPr>
+              <w:t>Hosny</w:t>
+            </w:r>
+            <w:proofErr w:type="spellEnd"/>
+            <w:r>
+              <w:rPr>
+                <w:sz w:val="20"/>
+                <w:szCs w:val="20"/>
+              </w:rPr>
+              <w:t xml:space="preserve"> </w:t>
             </w:r>
           </w:p>
           <w:p>
@@ -1321,8 +1342,13 @@
           </w:tcPr>
           <w:p>
             <w:r>
-              <w:t>1-Hager Hosny</w:t>
+              <w:t xml:space="preserve">1-Hager </w:t>
             </w:r>
+            <w:proofErr w:type="spellStart"/>
+            <w:r>
+              <w:t>Hosny</w:t>
+            </w:r>
+            <w:proofErr w:type="spellEnd"/>
           </w:p>
           <w:p>
             <w:r>
@@ -4079,7 +4105,43 @@
           <w:sz w:val="22"/>
           <w:szCs w:val="22"/>
         </w:rPr>
-        <w:t xml:space="preserve"> programming camps online reservation website for a company called MeNoon LLC. MeNooN LLC specializes in software development and advanced computer science training courses. </w:t>
+        <w:t xml:space="preserve"> programming camps online reservation website for a company called </w:t>
+      </w:r>
+      <w:proofErr w:type="spellStart"/>
+      <w:r>
+        <w:rPr>
+          <w:rFonts w:ascii="ArialMT" w:cs="ArialMT"/>
+          <w:sz w:val="22"/>
+          <w:szCs w:val="22"/>
+        </w:rPr>
+        <w:t>MeNoon</w:t>
+      </w:r>
+      <w:proofErr w:type="spellEnd"/>
+      <w:r>
+        <w:rPr>
+          <w:rFonts w:ascii="ArialMT" w:cs="ArialMT"/>
+          <w:sz w:val="22"/>
+          <w:szCs w:val="22"/>
+        </w:rPr>
+        <w:t xml:space="preserve"> LLC. </w:t>
+      </w:r>
+      <w:proofErr w:type="spellStart"/>
+      <w:r>
+        <w:rPr>
+          <w:rFonts w:ascii="ArialMT" w:cs="ArialMT"/>
+          <w:sz w:val="22"/>
+          <w:szCs w:val="22"/>
+        </w:rPr>
+        <w:t>MeNooN</w:t>
+      </w:r>
+      <w:proofErr w:type="spellEnd"/>
+      <w:r>
+        <w:rPr>
+          <w:rFonts w:ascii="ArialMT" w:cs="ArialMT"/>
+          <w:sz w:val="22"/>
+          <w:szCs w:val="22"/>
+        </w:rPr>
+        <w:t xml:space="preserve"> LLC specializes in software development and advanced computer science training courses. </w:t>
       </w:r>
       <w:r>
         <w:rPr>
@@ -5429,6 +5491,407 @@
         <w:t>Essential Specifications</w:t>
       </w:r>
     </w:p>
+    <w:p/>
+    <w:p>
+      <w:pPr>
+        <w:pStyle w:val="Heading5"/>
+      </w:pPr>
+      <w:r>
+        <w:t>Registration</w:t>
+      </w:r>
+    </w:p>
+    <w:p>
+      <w:pPr>
+        <w:pStyle w:val="ListParagraph"/>
+        <w:numPr>
+          <w:ilvl w:val="0"/>
+          <w:numId w:val="43"/>
+        </w:numPr>
+      </w:pPr>
+      <w:r>
+        <w:t>In order to apply for course or event, user should be registered member in our website.</w:t>
+      </w:r>
+    </w:p>
+    <w:p>
+      <w:pPr>
+        <w:pStyle w:val="ListParagraph"/>
+        <w:numPr>
+          <w:ilvl w:val="0"/>
+          <w:numId w:val="43"/>
+        </w:numPr>
+      </w:pPr>
+      <w:r>
+        <w:t>Admin can approve user account</w:t>
+      </w:r>
+    </w:p>
+    <w:p>
+      <w:pPr>
+        <w:pStyle w:val="ListParagraph"/>
+        <w:numPr>
+          <w:ilvl w:val="0"/>
+          <w:numId w:val="43"/>
+        </w:numPr>
+      </w:pPr>
+      <w:r>
+        <w:t>Admin can add other admin account</w:t>
+      </w:r>
+    </w:p>
+    <w:p/>
+    <w:p/>
+    <w:p>
+      <w:pPr>
+        <w:pStyle w:val="Heading5"/>
+      </w:pPr>
+      <w:r>
+        <w:t>Tag</w:t>
+      </w:r>
+      <w:r>
+        <w:t>ging in media</w:t>
+      </w:r>
+      <w:r>
+        <w:t xml:space="preserve"> </w:t>
+      </w:r>
+    </w:p>
+    <w:p>
+      <w:pPr>
+        <w:pStyle w:val="ListParagraph"/>
+        <w:numPr>
+          <w:ilvl w:val="0"/>
+          <w:numId w:val="42"/>
+        </w:numPr>
+      </w:pPr>
+      <w:r>
+        <w:t>Tagger Admin can tag users</w:t>
+      </w:r>
+      <w:r>
+        <w:t xml:space="preserve"> who applied for an event in </w:t>
+      </w:r>
+      <w:r>
+        <w:t>photos,</w:t>
+      </w:r>
+      <w:r>
+        <w:t xml:space="preserve"> uploaded in media section </w:t>
+      </w:r>
+      <w:r>
+        <w:t xml:space="preserve"> </w:t>
+      </w:r>
+    </w:p>
+    <w:p>
+      <w:pPr>
+        <w:pStyle w:val="ListParagraph"/>
+        <w:numPr>
+          <w:ilvl w:val="0"/>
+          <w:numId w:val="42"/>
+        </w:numPr>
+      </w:pPr>
+      <w:r>
+        <w:t>User can tag himself in photos appearing in media section.</w:t>
+      </w:r>
+    </w:p>
+    <w:p>
+      <w:pPr>
+        <w:pStyle w:val="ListParagraph"/>
+        <w:numPr>
+          <w:ilvl w:val="0"/>
+          <w:numId w:val="42"/>
+        </w:numPr>
+      </w:pPr>
+      <w:r>
+        <w:t>User can view tagged photo in my media page</w:t>
+      </w:r>
+    </w:p>
+    <w:p>
+      <w:pPr>
+        <w:pStyle w:val="ListParagraph"/>
+        <w:numPr>
+          <w:ilvl w:val="0"/>
+          <w:numId w:val="42"/>
+        </w:numPr>
+      </w:pPr>
+      <w:r>
+        <w:t>Tagger Admin approve user tag request in photo</w:t>
+      </w:r>
+    </w:p>
+    <w:p/>
+    <w:p>
+      <w:pPr>
+        <w:pStyle w:val="Heading5"/>
+      </w:pPr>
+      <w:r>
+        <w:t>View</w:t>
+      </w:r>
+      <w:r>
+        <w:t>ing</w:t>
+      </w:r>
+      <w:r>
+        <w:t xml:space="preserve"> others feedback</w:t>
+      </w:r>
+    </w:p>
+    <w:p>
+      <w:pPr>
+        <w:pStyle w:val="ListParagraph"/>
+        <w:numPr>
+          <w:ilvl w:val="0"/>
+          <w:numId w:val="44"/>
+        </w:numPr>
+      </w:pPr>
+      <w:r>
+        <w:t>User can view other feedback of students or other users</w:t>
+      </w:r>
+    </w:p>
+    <w:p>
+      <w:pPr>
+        <w:pStyle w:val="Heading5"/>
+      </w:pPr>
+      <w:r>
+        <w:t>Interviews</w:t>
+      </w:r>
+    </w:p>
+    <w:p>
+      <w:pPr>
+        <w:pStyle w:val="ListParagraph"/>
+        <w:numPr>
+          <w:ilvl w:val="0"/>
+          <w:numId w:val="44"/>
+        </w:numPr>
+      </w:pPr>
+      <w:r>
+        <w:t>interviewer</w:t>
+      </w:r>
+      <w:r>
+        <w:t xml:space="preserve"> Admin </w:t>
+      </w:r>
+      <w:r>
+        <w:t>can accept or refuse interviewees. and give them reason upon accepting or refusing</w:t>
+      </w:r>
+      <w:r>
+        <w:t>.</w:t>
+      </w:r>
+    </w:p>
+    <w:p>
+      <w:pPr>
+        <w:pStyle w:val="ListParagraph"/>
+        <w:numPr>
+          <w:ilvl w:val="0"/>
+          <w:numId w:val="44"/>
+        </w:numPr>
+      </w:pPr>
+      <w:r>
+        <w:t>interviewer Admin can view list of interviewees who applied for events.</w:t>
+      </w:r>
+    </w:p>
+    <w:p>
+      <w:pPr>
+        <w:pStyle w:val="ListParagraph"/>
+        <w:numPr>
+          <w:ilvl w:val="0"/>
+          <w:numId w:val="44"/>
+        </w:numPr>
+      </w:pPr>
+      <w:r>
+        <w:t>User can request interview and choose free slot</w:t>
+      </w:r>
+    </w:p>
+    <w:p/>
+    <w:p>
+      <w:pPr>
+        <w:pStyle w:val="Heading5"/>
+      </w:pPr>
+      <w:r>
+        <w:t>C</w:t>
+      </w:r>
+      <w:r>
+        <w:t>ourses</w:t>
+      </w:r>
+      <w:r>
+        <w:t xml:space="preserve"> and </w:t>
+      </w:r>
+      <w:r>
+        <w:t>Events</w:t>
+      </w:r>
+    </w:p>
+    <w:p>
+      <w:pPr>
+        <w:pStyle w:val="ListParagraph"/>
+        <w:numPr>
+          <w:ilvl w:val="0"/>
+          <w:numId w:val="44"/>
+        </w:numPr>
+      </w:pPr>
+      <w:r>
+        <w:t>User can browse list of courses</w:t>
+      </w:r>
+      <w:r>
+        <w:t>.</w:t>
+      </w:r>
+    </w:p>
+    <w:p>
+      <w:pPr>
+        <w:pStyle w:val="ListParagraph"/>
+        <w:numPr>
+          <w:ilvl w:val="0"/>
+          <w:numId w:val="44"/>
+        </w:numPr>
+      </w:pPr>
+      <w:r>
+        <w:t>User can view upcoming events</w:t>
+      </w:r>
+      <w:r>
+        <w:t>.</w:t>
+      </w:r>
+    </w:p>
+    <w:p>
+      <w:pPr>
+        <w:pStyle w:val="ListParagraph"/>
+        <w:numPr>
+          <w:ilvl w:val="0"/>
+          <w:numId w:val="44"/>
+        </w:numPr>
+      </w:pPr>
+      <w:r>
+        <w:t xml:space="preserve">User can apply for a </w:t>
+      </w:r>
+      <w:r>
+        <w:t>upcoming events</w:t>
+      </w:r>
+      <w:r>
+        <w:t>.</w:t>
+      </w:r>
+    </w:p>
+    <w:p>
+      <w:pPr>
+        <w:pStyle w:val="Heading5"/>
+      </w:pPr>
+      <w:r>
+        <w:t xml:space="preserve">Contact organization </w:t>
+      </w:r>
+    </w:p>
+    <w:p>
+      <w:pPr>
+        <w:pStyle w:val="ListParagraph"/>
+        <w:numPr>
+          <w:ilvl w:val="0"/>
+          <w:numId w:val="45"/>
+        </w:numPr>
+        <w:rPr>
+          <w:sz w:val="24"/>
+          <w:szCs w:val="24"/>
+        </w:rPr>
+      </w:pPr>
+      <w:r>
+        <w:rPr>
+          <w:sz w:val="24"/>
+          <w:szCs w:val="24"/>
+        </w:rPr>
+        <w:t>User can contact company through phone, email, or form.</w:t>
+      </w:r>
+    </w:p>
+    <w:p>
+      <w:pPr>
+        <w:pStyle w:val="Heading5"/>
+      </w:pPr>
+      <w:r>
+        <w:t xml:space="preserve">About </w:t>
+      </w:r>
+    </w:p>
+    <w:p>
+      <w:pPr>
+        <w:pStyle w:val="ListParagraph"/>
+        <w:numPr>
+          <w:ilvl w:val="0"/>
+          <w:numId w:val="45"/>
+        </w:numPr>
+        <w:jc w:val="both"/>
+        <w:rPr>
+          <w:sz w:val="24"/>
+          <w:szCs w:val="24"/>
+        </w:rPr>
+      </w:pPr>
+      <w:r>
+        <w:rPr>
+          <w:sz w:val="24"/>
+          <w:szCs w:val="24"/>
+        </w:rPr>
+        <w:t>Displaying information about system</w:t>
+      </w:r>
+      <w:r>
+        <w:rPr>
+          <w:sz w:val="24"/>
+          <w:szCs w:val="24"/>
+        </w:rPr>
+        <w:t>.</w:t>
+      </w:r>
+    </w:p>
+    <w:p>
+      <w:pPr>
+        <w:ind w:left="540"/>
+        <w:jc w:val="both"/>
+        <w:rPr>
+          <w:sz w:val="24"/>
+          <w:szCs w:val="24"/>
+        </w:rPr>
+      </w:pPr>
+    </w:p>
+    <w:p>
+      <w:pPr>
+        <w:pStyle w:val="Heading5"/>
+      </w:pPr>
+      <w:r>
+        <w:t>Home</w:t>
+      </w:r>
+      <w:r>
+        <w:t xml:space="preserve"> </w:t>
+      </w:r>
+    </w:p>
+    <w:p>
+      <w:pPr>
+        <w:pStyle w:val="ListParagraph"/>
+        <w:numPr>
+          <w:ilvl w:val="0"/>
+          <w:numId w:val="45"/>
+        </w:numPr>
+        <w:jc w:val="both"/>
+        <w:rPr>
+          <w:sz w:val="24"/>
+          <w:szCs w:val="24"/>
+        </w:rPr>
+      </w:pPr>
+      <w:r>
+        <w:rPr>
+          <w:sz w:val="24"/>
+          <w:szCs w:val="24"/>
+        </w:rPr>
+        <w:t>User can customize home in order to see events</w:t>
+      </w:r>
+      <w:r>
+        <w:rPr>
+          <w:sz w:val="24"/>
+          <w:szCs w:val="24"/>
+        </w:rPr>
+        <w:t>/news according</w:t>
+      </w:r>
+      <w:r>
+        <w:rPr>
+          <w:sz w:val="24"/>
+          <w:szCs w:val="24"/>
+        </w:rPr>
+        <w:t xml:space="preserve"> to his/her country or according to date </w:t>
+      </w:r>
+    </w:p>
+    <w:p/>
+    <w:p>
+      <w:r>
+        <w:lastRenderedPageBreak/>
+        <w:t xml:space="preserve">          </w:t>
+      </w:r>
+    </w:p>
+    <w:p/>
+    <w:p/>
+    <w:p/>
+    <w:p/>
+    <w:p/>
+    <w:p/>
+    <w:p/>
     <w:p>
       <w:pPr>
         <w:rPr>
@@ -5464,7 +5927,182 @@
     </w:p>
     <w:p>
       <w:pPr>
-        <w:ind w:left="360"/>
+        <w:pStyle w:val="Heading5"/>
+      </w:pPr>
+      <w:r>
+        <w:t>Subscribing to news letter</w:t>
+      </w:r>
+    </w:p>
+    <w:p>
+      <w:pPr>
+        <w:pStyle w:val="ListParagraph"/>
+        <w:numPr>
+          <w:ilvl w:val="0"/>
+          <w:numId w:val="45"/>
+        </w:numPr>
+        <w:jc w:val="both"/>
+        <w:rPr>
+          <w:sz w:val="24"/>
+          <w:szCs w:val="24"/>
+        </w:rPr>
+      </w:pPr>
+      <w:r>
+        <w:rPr>
+          <w:sz w:val="24"/>
+          <w:szCs w:val="24"/>
+        </w:rPr>
+        <w:t>U</w:t>
+      </w:r>
+      <w:r>
+        <w:rPr>
+          <w:sz w:val="24"/>
+          <w:szCs w:val="24"/>
+        </w:rPr>
+        <w:t>ser can sign up for newsletter</w:t>
+      </w:r>
+    </w:p>
+    <w:p>
+      <w:pPr>
+        <w:ind w:left="540"/>
+        <w:jc w:val="both"/>
+        <w:rPr>
+          <w:sz w:val="24"/>
+          <w:szCs w:val="24"/>
+        </w:rPr>
+      </w:pPr>
+    </w:p>
+    <w:p>
+      <w:pPr>
+        <w:pStyle w:val="Heading5"/>
+      </w:pPr>
+      <w:r>
+        <w:t>Give</w:t>
+      </w:r>
+      <w:r>
+        <w:t xml:space="preserve"> feedback</w:t>
+      </w:r>
+    </w:p>
+    <w:p>
+      <w:pPr>
+        <w:pStyle w:val="ListParagraph"/>
+        <w:numPr>
+          <w:ilvl w:val="0"/>
+          <w:numId w:val="45"/>
+        </w:numPr>
+        <w:jc w:val="both"/>
+        <w:rPr>
+          <w:sz w:val="24"/>
+          <w:szCs w:val="24"/>
+        </w:rPr>
+      </w:pPr>
+      <w:r>
+        <w:rPr>
+          <w:sz w:val="24"/>
+          <w:szCs w:val="24"/>
+        </w:rPr>
+        <w:t>U</w:t>
+      </w:r>
+      <w:r>
+        <w:rPr>
+          <w:sz w:val="24"/>
+          <w:szCs w:val="24"/>
+        </w:rPr>
+        <w:t>ser</w:t>
+      </w:r>
+      <w:r>
+        <w:rPr>
+          <w:sz w:val="24"/>
+          <w:szCs w:val="24"/>
+        </w:rPr>
+        <w:t xml:space="preserve"> can send feedback to organization</w:t>
+      </w:r>
+    </w:p>
+    <w:p>
+      <w:pPr>
+        <w:ind w:left="540"/>
+        <w:jc w:val="both"/>
+        <w:rPr>
+          <w:sz w:val="24"/>
+          <w:szCs w:val="24"/>
+        </w:rPr>
+      </w:pPr>
+    </w:p>
+    <w:p>
+      <w:pPr>
+        <w:pStyle w:val="ListParagraph"/>
+        <w:ind w:left="1200"/>
+        <w:jc w:val="both"/>
+        <w:rPr>
+          <w:sz w:val="24"/>
+          <w:szCs w:val="24"/>
+        </w:rPr>
+      </w:pPr>
+      <w:bookmarkStart w:id="20" w:name="_GoBack"/>
+      <w:bookmarkEnd w:id="20"/>
+    </w:p>
+    <w:p>
+      <w:pPr>
+        <w:ind w:left="540"/>
+        <w:jc w:val="both"/>
+        <w:rPr>
+          <w:sz w:val="24"/>
+          <w:szCs w:val="24"/>
+        </w:rPr>
+      </w:pPr>
+    </w:p>
+    <w:p>
+      <w:pPr>
+        <w:ind w:left="540"/>
+        <w:jc w:val="both"/>
+        <w:rPr>
+          <w:sz w:val="24"/>
+          <w:szCs w:val="24"/>
+        </w:rPr>
+      </w:pPr>
+    </w:p>
+    <w:p>
+      <w:pPr>
+        <w:ind w:left="540"/>
+        <w:jc w:val="both"/>
+        <w:rPr>
+          <w:sz w:val="24"/>
+          <w:szCs w:val="24"/>
+        </w:rPr>
+      </w:pPr>
+    </w:p>
+    <w:p>
+      <w:pPr>
+        <w:ind w:left="540"/>
+        <w:jc w:val="both"/>
+        <w:rPr>
+          <w:sz w:val="24"/>
+          <w:szCs w:val="24"/>
+        </w:rPr>
+      </w:pPr>
+    </w:p>
+    <w:p>
+      <w:pPr>
+        <w:ind w:left="540"/>
+        <w:jc w:val="both"/>
+        <w:rPr>
+          <w:sz w:val="24"/>
+          <w:szCs w:val="24"/>
+        </w:rPr>
+      </w:pPr>
+    </w:p>
+    <w:p>
+      <w:pPr>
+        <w:ind w:left="540"/>
+        <w:jc w:val="both"/>
+        <w:rPr>
+          <w:sz w:val="24"/>
+          <w:szCs w:val="24"/>
+        </w:rPr>
+      </w:pPr>
+    </w:p>
+    <w:p>
+      <w:pPr>
+        <w:ind w:left="540"/>
         <w:jc w:val="both"/>
         <w:rPr>
           <w:sz w:val="24"/>
@@ -5495,7 +6133,7 @@
           <w:szCs w:val="24"/>
         </w:rPr>
       </w:pPr>
-      <w:bookmarkStart w:id="20" w:name="_Toc317768630"/>
+      <w:bookmarkStart w:id="21" w:name="_Toc317768630"/>
       <w:r>
         <w:rPr>
           <w:b/>
@@ -5507,7 +6145,7 @@
         </w:rPr>
         <w:t>Non-Functional Specifications</w:t>
       </w:r>
-      <w:bookmarkEnd w:id="20"/>
+      <w:bookmarkEnd w:id="21"/>
     </w:p>
     <w:p>
       <w:pPr>
@@ -5659,7 +6297,7 @@
           <w:szCs w:val="24"/>
         </w:rPr>
       </w:pPr>
-      <w:bookmarkStart w:id="21" w:name="_Toc317768631"/>
+      <w:bookmarkStart w:id="22" w:name="_Toc317768631"/>
       <w:r>
         <w:rPr>
           <w:b/>
@@ -5671,7 +6309,7 @@
         </w:rPr>
         <w:t>Limitations</w:t>
       </w:r>
-      <w:bookmarkEnd w:id="21"/>
+      <w:bookmarkEnd w:id="22"/>
       <w:r>
         <w:rPr>
           <w:b/>
@@ -5736,7 +6374,7 @@
           <w:bCs/>
         </w:rPr>
       </w:pPr>
-      <w:bookmarkStart w:id="22" w:name="_Toc317768632"/>
+      <w:bookmarkStart w:id="23" w:name="_Toc317768632"/>
       <w:r>
         <w:rPr>
           <w:sz w:val="28"/>
@@ -5754,7 +6392,7 @@
         </w:rPr>
         <w:t>Estimate</w:t>
       </w:r>
-      <w:bookmarkEnd w:id="22"/>
+      <w:bookmarkEnd w:id="23"/>
     </w:p>
     <w:p>
       <w:pPr>
@@ -5814,6 +6452,7 @@
               <w:rPr>
                 <w:lang w:val="en-US"/>
               </w:rPr>
+              <w:lastRenderedPageBreak/>
               <w:t>Item</w:t>
             </w:r>
           </w:p>
@@ -6876,16 +7515,15 @@
           <w:szCs w:val="28"/>
         </w:rPr>
       </w:pPr>
-      <w:bookmarkStart w:id="23" w:name="_Toc317768633"/>
+      <w:bookmarkStart w:id="24" w:name="_Toc317768633"/>
       <w:r>
         <w:rPr>
           <w:sz w:val="28"/>
           <w:szCs w:val="28"/>
         </w:rPr>
-        <w:lastRenderedPageBreak/>
         <w:t>Feasibility Study</w:t>
       </w:r>
-      <w:bookmarkEnd w:id="23"/>
+      <w:bookmarkEnd w:id="24"/>
     </w:p>
     <w:p/>
     <w:p>
@@ -6923,10 +7561,7 @@
         <w:t xml:space="preserve"> </w:t>
       </w:r>
       <w:r>
-        <w:t>System will provide more security and m</w:t>
-      </w:r>
-      <w:r>
-        <w:t>aintainability to its Camps, events media</w:t>
+        <w:t>System will provide more security and maintainability to its Camps, events media</w:t>
       </w:r>
     </w:p>
     <w:p>
@@ -6959,7 +7594,15 @@
         </w:numPr>
       </w:pPr>
       <w:r>
-        <w:t xml:space="preserve">System will be developed using Laravel framework technology </w:t>
+        <w:t xml:space="preserve">System will be developed using </w:t>
+      </w:r>
+      <w:proofErr w:type="spellStart"/>
+      <w:r>
+        <w:t>Laravel</w:t>
+      </w:r>
+      <w:proofErr w:type="spellEnd"/>
+      <w:r>
+        <w:t xml:space="preserve"> framework technology </w:t>
       </w:r>
     </w:p>
     <w:p>
@@ -6971,13 +7614,7 @@
         </w:numPr>
       </w:pPr>
       <w:r>
-        <w:t xml:space="preserve">Project will be done within budget as expenditures are all fixed and not </w:t>
-      </w:r>
-      <w:r>
-        <w:t>price changing</w:t>
-      </w:r>
-      <w:r>
-        <w:t xml:space="preserve"> </w:t>
+        <w:t xml:space="preserve">Project will be done within budget as expenditures are all fixed and not price changing </w:t>
       </w:r>
     </w:p>
     <w:p>
@@ -6989,7 +7626,15 @@
         </w:numPr>
       </w:pPr>
       <w:r>
-        <w:t xml:space="preserve"> Time constraints (e.g. exams, other projects, deadlines, ...etc) will be handled effectively by tasks assignment on well managed time plan</w:t>
+        <w:t xml:space="preserve"> Time constraints (e.g. exams, other projects, deadlines, ...</w:t>
+      </w:r>
+      <w:proofErr w:type="spellStart"/>
+      <w:r>
+        <w:t>etc</w:t>
+      </w:r>
+      <w:proofErr w:type="spellEnd"/>
+      <w:r>
+        <w:t>) will be handled effectively by tasks assignment on well managed time plan</w:t>
       </w:r>
     </w:p>
     <w:p>
@@ -7008,12 +7653,7 @@
         </w:numPr>
       </w:pPr>
       <w:r>
-        <w:t>Sys</w:t>
-      </w:r>
-      <w:bookmarkStart w:id="24" w:name="_GoBack"/>
-      <w:bookmarkEnd w:id="24"/>
-      <w:r>
-        <w:t xml:space="preserve">tem </w:t>
+        <w:t xml:space="preserve">System </w:t>
       </w:r>
       <w:r>
         <w:t>Integration</w:t>
@@ -7021,13 +7661,9 @@
     </w:p>
     <w:p/>
     <w:p>
-      <w:pPr>
-        <w:pStyle w:val="ListParagraph"/>
-        <w:numPr>
-          <w:ilvl w:val="0"/>
-          <w:numId w:val="41"/>
-        </w:numPr>
-      </w:pPr>
+      <w:r>
+        <w:t xml:space="preserve">     </w:t>
+      </w:r>
     </w:p>
     <w:p/>
     <w:p/>
@@ -7114,61 +7750,69 @@
           <w:sz w:val="24"/>
           <w:szCs w:val="24"/>
         </w:rPr>
-        <w:t>&lt;The services provided for the user should be described in this section. This section should be understandable by system users who do not have detailed technical knowledge. Each requirement should take a unique identifier as follows. Remember that you will be using these identifiers later on in the design, implementation and even testing phases&gt;</w:t>
-      </w:r>
-    </w:p>
-    <w:p>
-      <w:pPr>
+        <w:t xml:space="preserve">&lt;The services provided for the user should be described in this section. This section should be understandable by system users who do not have detailed technical knowledge. Each requirement should take a unique identifier as follows. Remember that you will be using these </w:t>
+      </w:r>
+      <w:r>
         <w:rPr>
           <w:sz w:val="24"/>
           <w:szCs w:val="24"/>
         </w:rPr>
-      </w:pPr>
-    </w:p>
-    <w:p>
-      <w:pPr>
-        <w:ind w:left="360"/>
+        <w:lastRenderedPageBreak/>
+        <w:t>identifiers later on in the design, implementation and even testing phases&gt;</w:t>
+      </w:r>
+    </w:p>
+    <w:p>
+      <w:pPr>
         <w:rPr>
           <w:sz w:val="24"/>
           <w:szCs w:val="24"/>
         </w:rPr>
       </w:pPr>
-      <w:r>
+    </w:p>
+    <w:p>
+      <w:pPr>
+        <w:ind w:left="360"/>
         <w:rPr>
           <w:sz w:val="24"/>
           <w:szCs w:val="24"/>
         </w:rPr>
-        <w:t>&lt;This should give a brief description for each functional requirement</w:t>
-      </w:r>
+      </w:pPr>
       <w:r>
         <w:rPr>
           <w:sz w:val="24"/>
           <w:szCs w:val="24"/>
         </w:rPr>
-        <w:t xml:space="preserve"> along with the importance priority</w:t>
+        <w:t>&lt;This should give a brief description for each functional requirement</w:t>
       </w:r>
       <w:r>
         <w:rPr>
           <w:sz w:val="24"/>
           <w:szCs w:val="24"/>
         </w:rPr>
-        <w:t xml:space="preserve"> for each according to the user</w:t>
+        <w:t xml:space="preserve"> along with the importance priority</w:t>
       </w:r>
       <w:r>
         <w:rPr>
           <w:sz w:val="24"/>
           <w:szCs w:val="24"/>
         </w:rPr>
-        <w:t>&gt;</w:t>
-      </w:r>
-    </w:p>
-    <w:p>
-      <w:pPr>
-        <w:ind w:left="360"/>
+        <w:t xml:space="preserve"> for each according to the user</w:t>
+      </w:r>
+      <w:r>
         <w:rPr>
           <w:sz w:val="24"/>
           <w:szCs w:val="24"/>
         </w:rPr>
+        <w:t>&gt;</w:t>
+      </w:r>
+    </w:p>
+    <w:p>
+      <w:pPr>
+        <w:ind w:left="360"/>
+        <w:rPr>
+          <w:sz w:val="24"/>
+          <w:szCs w:val="24"/>
+        </w:rPr>
       </w:pPr>
     </w:p>
     <w:p>
@@ -7204,16 +7848,7 @@
         <w:t>admin,</w:t>
       </w:r>
       <w:r>
-        <w:t xml:space="preserve"> I want to add accounts by entering </w:t>
-      </w:r>
-      <w:r>
-        <w:t xml:space="preserve">by adding </w:t>
-      </w:r>
-      <w:r>
-        <w:t>Full name,</w:t>
-      </w:r>
-      <w:r>
-        <w:t xml:space="preserve"> </w:t>
+        <w:t xml:space="preserve"> I want to add accounts by entering by adding Full name, </w:t>
       </w:r>
       <w:r>
         <w:t>email, password,</w:t>
@@ -7247,7 +7882,15 @@
     </w:p>
     <w:p>
       <w:r>
-        <w:t>Description: AS an Event interviewer, I want to accept or refuses interviewed user to the event ang giving them reasons for accepting or rejection.</w:t>
+        <w:t xml:space="preserve">Description: AS an Event interviewer, I want to accept or refuses interviewed user to the event </w:t>
+      </w:r>
+      <w:proofErr w:type="spellStart"/>
+      <w:r>
+        <w:t>ang</w:t>
+      </w:r>
+      <w:proofErr w:type="spellEnd"/>
+      <w:r>
+        <w:t xml:space="preserve"> giving them reasons for accepting or rejection.</w:t>
       </w:r>
     </w:p>
     <w:p/>
@@ -7256,36 +7899,17 @@
         <w:pStyle w:val="Heading3"/>
       </w:pPr>
       <w:r>
-        <w:lastRenderedPageBreak/>
         <w:t>Uploading videos and photos</w:t>
       </w:r>
     </w:p>
     <w:p>
       <w:r>
-        <w:t xml:space="preserve"> ID: </w:t>
-      </w:r>
-      <w:r>
-        <w:t>US3</w:t>
-      </w:r>
-    </w:p>
-    <w:p>
-      <w:r>
-        <w:t xml:space="preserve"> Description: </w:t>
-      </w:r>
-      <w:r>
-        <w:t>As a media</w:t>
-      </w:r>
-      <w:r>
-        <w:t xml:space="preserve"> </w:t>
-      </w:r>
-      <w:r>
-        <w:t>admin,</w:t>
-      </w:r>
-      <w:r>
-        <w:t xml:space="preserve"> I want to </w:t>
-      </w:r>
-      <w:r>
-        <w:t>upload photos and videos to website by navigating to media page and pressing add new photo or videos button.</w:t>
+        <w:t xml:space="preserve"> ID: US3</w:t>
+      </w:r>
+    </w:p>
+    <w:p>
+      <w:r>
+        <w:t xml:space="preserve"> Description: As a media admin, I want to upload photos and videos to website by navigating to media page and pressing add new photo or videos button.</w:t>
       </w:r>
     </w:p>
     <w:p/>
@@ -7299,24 +7923,12 @@
     </w:p>
     <w:p>
       <w:r>
-        <w:t xml:space="preserve"> ID: </w:t>
-      </w:r>
-      <w:r>
-        <w:t>US4</w:t>
-      </w:r>
-    </w:p>
-    <w:p>
-      <w:r>
-        <w:t xml:space="preserve"> Description: </w:t>
-      </w:r>
-      <w:r>
-        <w:t>As a data entry admin,</w:t>
-      </w:r>
-      <w:r>
-        <w:t xml:space="preserve"> I want to add </w:t>
-      </w:r>
-      <w:r>
-        <w:t>finger prints to existing user of the system who attended events and didn’t upload their own fingerprints</w:t>
+        <w:t xml:space="preserve"> ID: US4</w:t>
+      </w:r>
+    </w:p>
+    <w:p>
+      <w:r>
+        <w:t xml:space="preserve"> Description: As a data entry admin, I want to add finger prints to existing user of the system who attended events and didn’t upload their own fingerprints</w:t>
       </w:r>
     </w:p>
     <w:p/>
@@ -7330,30 +7942,12 @@
     </w:p>
     <w:p>
       <w:r>
-        <w:t xml:space="preserve"> ID: </w:t>
-      </w:r>
-      <w:r>
-        <w:t>US5</w:t>
-      </w:r>
-    </w:p>
-    <w:p>
-      <w:r>
-        <w:t xml:space="preserve"> Description: </w:t>
-      </w:r>
-      <w:r>
-        <w:t>As a</w:t>
-      </w:r>
-      <w:r>
-        <w:t xml:space="preserve"> full functional </w:t>
-      </w:r>
-      <w:r>
-        <w:t>admin,</w:t>
-      </w:r>
-      <w:r>
-        <w:t xml:space="preserve"> I want to </w:t>
-      </w:r>
-      <w:r>
-        <w:t>delete or deactivate other admins account.</w:t>
+        <w:t xml:space="preserve"> ID: US5</w:t>
+      </w:r>
+    </w:p>
+    <w:p>
+      <w:r>
+        <w:t xml:space="preserve"> Description: As a full functional admin, I want to delete or deactivate other admins account.</w:t>
       </w:r>
     </w:p>
     <w:p/>
@@ -7367,21 +7961,12 @@
     </w:p>
     <w:p>
       <w:r>
-        <w:t xml:space="preserve"> ID: </w:t>
-      </w:r>
-      <w:r>
-        <w:t>US6</w:t>
-      </w:r>
-    </w:p>
-    <w:p>
-      <w:r>
-        <w:t xml:space="preserve"> Description: </w:t>
-      </w:r>
-      <w:r>
-        <w:t>As a Tagger</w:t>
-      </w:r>
-      <w:r>
-        <w:t xml:space="preserve"> admin I </w:t>
+        <w:t xml:space="preserve"> ID: US6</w:t>
+      </w:r>
+    </w:p>
+    <w:p>
+      <w:r>
+        <w:t xml:space="preserve"> Description: As a Tagger admin I </w:t>
       </w:r>
       <w:r>
         <w:t>want  to tag</w:t>
@@ -7509,7 +8094,15 @@
           <w:sz w:val="24"/>
           <w:szCs w:val="24"/>
         </w:rPr>
-        <w:t>. Remember that you will be using these identifiers later on in the design, implementation and even testing phases</w:t>
+        <w:t xml:space="preserve">. Remember that you will be </w:t>
+      </w:r>
+      <w:r>
+        <w:rPr>
+          <w:sz w:val="24"/>
+          <w:szCs w:val="24"/>
+        </w:rPr>
+        <w:lastRenderedPageBreak/>
+        <w:t>using these identifiers later on in the design, implementation and even testing phases</w:t>
       </w:r>
       <w:r>
         <w:rPr>
@@ -14190,10 +14783,7 @@
         </w:tabs>
       </w:pPr>
       <w:r>
-        <w:t xml:space="preserve">       </w:t>
-      </w:r>
-      <w:r>
-        <w:t>2.An admin opens his admin profile page.</w:t>
+        <w:t xml:space="preserve">       2.An admin opens his admin profile page.</w:t>
       </w:r>
       <w:r>
         <w:t xml:space="preserve">    </w:t>
@@ -14602,10 +15192,7 @@
         <w:ind w:left="360"/>
       </w:pPr>
       <w:r>
-        <w:t>3</w:t>
-      </w:r>
-      <w:r>
-        <w:t>.An admin opens his admin profile page.</w:t>
+        <w:t>3.An admin opens his admin profile page.</w:t>
       </w:r>
     </w:p>
     <w:p>
@@ -14753,21 +15340,12 @@
     </w:p>
     <w:p>
       <w:r>
-        <w:t xml:space="preserve">     A.1 The admin is not allowed to add </w:t>
-      </w:r>
-      <w:r>
-        <w:t>finger prints.</w:t>
-      </w:r>
-    </w:p>
-    <w:p>
-      <w:r>
-        <w:t xml:space="preserve">     A.2 A message appears telling the admin that he has no authorization to add </w:t>
-      </w:r>
-      <w:r>
-        <w:t>finger prints</w:t>
-      </w:r>
-      <w:r>
-        <w:t>.</w:t>
+        <w:t xml:space="preserve">     A.1 The admin is not allowed to add finger prints.</w:t>
+      </w:r>
+    </w:p>
+    <w:p>
+      <w:r>
+        <w:t xml:space="preserve">     A.2 A message appears telling the admin that he has no authorization to add finger prints.</w:t>
       </w:r>
     </w:p>
     <w:p/>
@@ -15098,21 +15676,12 @@
         <w:t>an</w:t>
       </w:r>
       <w:r>
-        <w:t xml:space="preserve"> </w:t>
-      </w:r>
-      <w:r>
-        <w:t>Event admin.</w:t>
-      </w:r>
-    </w:p>
-    <w:p>
-      <w:r>
-        <w:t xml:space="preserve">     A.1 The admin is not allowed to </w:t>
-      </w:r>
-      <w:r>
-        <w:t>add or refuse interviewees</w:t>
-      </w:r>
-      <w:r>
-        <w:t>.</w:t>
+        <w:t xml:space="preserve"> Event admin.</w:t>
+      </w:r>
+    </w:p>
+    <w:p>
+      <w:r>
+        <w:t xml:space="preserve">     A.1 The admin is not allowed to add or refuse interviewees.</w:t>
       </w:r>
     </w:p>
     <w:p>
@@ -15328,10 +15897,7 @@
         <w:ind w:left="360"/>
       </w:pPr>
       <w:r>
-        <w:t>3</w:t>
-      </w:r>
-      <w:r>
-        <w:t>.An admin opens his admin profile page.</w:t>
+        <w:t>3.An admin opens his admin profile page.</w:t>
       </w:r>
     </w:p>
     <w:p>
@@ -15467,24 +16033,12 @@
     </w:p>
     <w:p>
       <w:r>
-        <w:t xml:space="preserve">     A.1 The admin is not allowed to </w:t>
-      </w:r>
-      <w:r>
-        <w:t>add new accounts</w:t>
-      </w:r>
-      <w:r>
-        <w:t>.</w:t>
-      </w:r>
-    </w:p>
-    <w:p>
-      <w:r>
-        <w:t xml:space="preserve">     A.2 A message appears telling the admin that he has no authorization to add </w:t>
-      </w:r>
-      <w:r>
-        <w:t>new accounts</w:t>
-      </w:r>
-      <w:r>
-        <w:t xml:space="preserve">. </w:t>
+        <w:t xml:space="preserve">     A.1 The admin is not allowed to add new accounts.</w:t>
+      </w:r>
+    </w:p>
+    <w:p>
+      <w:r>
+        <w:t xml:space="preserve">     A.2 A message appears telling the admin that he has no authorization to add new accounts. </w:t>
       </w:r>
     </w:p>
     <w:p/>
@@ -15500,14 +16054,7 @@
           <w:rFonts w:ascii="Arial" w:hAnsi="Arial"/>
           <w:b/>
         </w:rPr>
-        <w:t xml:space="preserve">Alternate Course </w:t>
-      </w:r>
-      <w:r>
-        <w:rPr>
-          <w:rFonts w:ascii="Arial" w:hAnsi="Arial"/>
-          <w:b/>
-        </w:rPr>
-        <w:t>B</w:t>
+        <w:t>Alternate Course B</w:t>
       </w:r>
       <w:r>
         <w:rPr>
@@ -15537,33 +16084,18 @@
         <w:t>:</w:t>
       </w:r>
       <w:r>
-        <w:t xml:space="preserve"> Account already exists</w:t>
-      </w:r>
-      <w:r>
-        <w:t>.</w:t>
-      </w:r>
-    </w:p>
-    <w:p>
-      <w:r>
-        <w:t xml:space="preserve">         A.</w:t>
-      </w:r>
-      <w:r>
-        <w:t>1</w:t>
-      </w:r>
-      <w:r>
-        <w:t xml:space="preserve"> A message a</w:t>
-      </w:r>
-      <w:r>
-        <w:t>ppears telling the admin that account he is trying to cr</w:t>
+        <w:t xml:space="preserve"> Account already exists.</w:t>
+      </w:r>
+    </w:p>
+    <w:p>
+      <w:r>
+        <w:t xml:space="preserve">         A.1 A message appears telling the admin that account he is trying to cr</w:t>
       </w:r>
       <w:r>
         <w:t>e</w:t>
       </w:r>
       <w:r>
-        <w:t>ate already exists</w:t>
-      </w:r>
-      <w:r>
-        <w:t xml:space="preserve">. </w:t>
+        <w:t xml:space="preserve">ate already exists. </w:t>
       </w:r>
     </w:p>
     <w:p/>
@@ -15796,10 +16328,7 @@
         <w:ind w:left="360"/>
       </w:pPr>
       <w:r>
-        <w:t>4</w:t>
-      </w:r>
-      <w:r>
-        <w:t>.An admin opens his admin profile page.</w:t>
+        <w:t>4.An admin opens his admin profile page.</w:t>
       </w:r>
     </w:p>
     <w:p>
@@ -15932,10 +16461,7 @@
     </w:p>
     <w:p>
       <w:r>
-        <w:t xml:space="preserve">A.1 A message appears telling the admin that </w:t>
-      </w:r>
-      <w:r>
-        <w:t>he is not authorized.</w:t>
+        <w:t>A.1 A message appears telling the admin that he is not authorized.</w:t>
       </w:r>
     </w:p>
     <w:p/>
@@ -16112,10 +16638,7 @@
         <w:spacing w:line="240" w:lineRule="auto"/>
       </w:pPr>
       <w:r>
-        <w:t xml:space="preserve">          1</w:t>
-      </w:r>
-      <w:r>
-        <w:t>.An admin opens his admin profile page.</w:t>
+        <w:t xml:space="preserve">          1.An admin opens his admin profile page.</w:t>
       </w:r>
     </w:p>
     <w:p>
@@ -16277,30 +16800,12 @@
         <w:t xml:space="preserve"> </w:t>
       </w:r>
       <w:r>
-        <w:t xml:space="preserve">The admin has no full access and is not </w:t>
-      </w:r>
-      <w:r>
-        <w:t>a Tagger</w:t>
-      </w:r>
-      <w:r>
-        <w:t xml:space="preserve"> admin.</w:t>
-      </w:r>
-    </w:p>
-    <w:p>
-      <w:r>
-        <w:t xml:space="preserve">     A.</w:t>
-      </w:r>
-      <w:r>
-        <w:t>1</w:t>
-      </w:r>
-      <w:r>
-        <w:t xml:space="preserve"> A message appears telling the admin that he has no authorization to add </w:t>
-      </w:r>
-      <w:r>
-        <w:t>tags</w:t>
-      </w:r>
-      <w:r>
-        <w:t>.</w:t>
+        <w:t>The admin has no full access and is not a Tagger admin.</w:t>
+      </w:r>
+    </w:p>
+    <w:p>
+      <w:r>
+        <w:t xml:space="preserve">     A.1 A message appears telling the admin that he has no authorization to add tags.</w:t>
       </w:r>
     </w:p>
     <w:p/>
@@ -22051,7 +22556,7 @@
               <w:rStyle w:val="PageNumber"/>
               <w:noProof/>
             </w:rPr>
-            <w:t>8</w:t>
+            <w:t>21</w:t>
           </w:r>
           <w:r>
             <w:rPr>
@@ -23015,6 +23520,119 @@
     </w:lvl>
   </w:abstractNum>
   <w:abstractNum w:abstractNumId="12" w15:restartNumberingAfterBreak="0">
+    <w:nsid w:val="2D665D0F"/>
+    <w:multiLevelType w:val="hybridMultilevel"/>
+    <w:tmpl w:val="14F8B7AA"/>
+    <w:lvl w:ilvl="0" w:tplc="08090001">
+      <w:start w:val="1"/>
+      <w:numFmt w:val="bullet"/>
+      <w:lvlText w:val=""/>
+      <w:lvlJc w:val="left"/>
+      <w:pPr>
+        <w:ind w:left="1224" w:hanging="360"/>
+      </w:pPr>
+      <w:rPr>
+        <w:rFonts w:ascii="Symbol" w:hAnsi="Symbol" w:hint="default"/>
+      </w:rPr>
+    </w:lvl>
+    <w:lvl w:ilvl="1" w:tplc="08090003" w:tentative="1">
+      <w:start w:val="1"/>
+      <w:numFmt w:val="bullet"/>
+      <w:lvlText w:val="o"/>
+      <w:lvlJc w:val="left"/>
+      <w:pPr>
+        <w:ind w:left="1944" w:hanging="360"/>
+      </w:pPr>
+      <w:rPr>
+        <w:rFonts w:ascii="Courier New" w:hAnsi="Courier New" w:cs="Courier New" w:hint="default"/>
+      </w:rPr>
+    </w:lvl>
+    <w:lvl w:ilvl="2" w:tplc="08090005" w:tentative="1">
+      <w:start w:val="1"/>
+      <w:numFmt w:val="bullet"/>
+      <w:lvlText w:val=""/>
+      <w:lvlJc w:val="left"/>
+      <w:pPr>
+        <w:ind w:left="2664" w:hanging="360"/>
+      </w:pPr>
+      <w:rPr>
+        <w:rFonts w:ascii="Wingdings" w:hAnsi="Wingdings" w:hint="default"/>
+      </w:rPr>
+    </w:lvl>
+    <w:lvl w:ilvl="3" w:tplc="08090001" w:tentative="1">
+      <w:start w:val="1"/>
+      <w:numFmt w:val="bullet"/>
+      <w:lvlText w:val=""/>
+      <w:lvlJc w:val="left"/>
+      <w:pPr>
+        <w:ind w:left="3384" w:hanging="360"/>
+      </w:pPr>
+      <w:rPr>
+        <w:rFonts w:ascii="Symbol" w:hAnsi="Symbol" w:hint="default"/>
+      </w:rPr>
+    </w:lvl>
+    <w:lvl w:ilvl="4" w:tplc="08090003" w:tentative="1">
+      <w:start w:val="1"/>
+      <w:numFmt w:val="bullet"/>
+      <w:lvlText w:val="o"/>
+      <w:lvlJc w:val="left"/>
+      <w:pPr>
+        <w:ind w:left="4104" w:hanging="360"/>
+      </w:pPr>
+      <w:rPr>
+        <w:rFonts w:ascii="Courier New" w:hAnsi="Courier New" w:cs="Courier New" w:hint="default"/>
+      </w:rPr>
+    </w:lvl>
+    <w:lvl w:ilvl="5" w:tplc="08090005" w:tentative="1">
+      <w:start w:val="1"/>
+      <w:numFmt w:val="bullet"/>
+      <w:lvlText w:val=""/>
+      <w:lvlJc w:val="left"/>
+      <w:pPr>
+        <w:ind w:left="4824" w:hanging="360"/>
+      </w:pPr>
+      <w:rPr>
+        <w:rFonts w:ascii="Wingdings" w:hAnsi="Wingdings" w:hint="default"/>
+      </w:rPr>
+    </w:lvl>
+    <w:lvl w:ilvl="6" w:tplc="08090001" w:tentative="1">
+      <w:start w:val="1"/>
+      <w:numFmt w:val="bullet"/>
+      <w:lvlText w:val=""/>
+      <w:lvlJc w:val="left"/>
+      <w:pPr>
+        <w:ind w:left="5544" w:hanging="360"/>
+      </w:pPr>
+      <w:rPr>
+        <w:rFonts w:ascii="Symbol" w:hAnsi="Symbol" w:hint="default"/>
+      </w:rPr>
+    </w:lvl>
+    <w:lvl w:ilvl="7" w:tplc="08090003" w:tentative="1">
+      <w:start w:val="1"/>
+      <w:numFmt w:val="bullet"/>
+      <w:lvlText w:val="o"/>
+      <w:lvlJc w:val="left"/>
+      <w:pPr>
+        <w:ind w:left="6264" w:hanging="360"/>
+      </w:pPr>
+      <w:rPr>
+        <w:rFonts w:ascii="Courier New" w:hAnsi="Courier New" w:cs="Courier New" w:hint="default"/>
+      </w:rPr>
+    </w:lvl>
+    <w:lvl w:ilvl="8" w:tplc="08090005" w:tentative="1">
+      <w:start w:val="1"/>
+      <w:numFmt w:val="bullet"/>
+      <w:lvlText w:val=""/>
+      <w:lvlJc w:val="left"/>
+      <w:pPr>
+        <w:ind w:left="6984" w:hanging="360"/>
+      </w:pPr>
+      <w:rPr>
+        <w:rFonts w:ascii="Wingdings" w:hAnsi="Wingdings" w:hint="default"/>
+      </w:rPr>
+    </w:lvl>
+  </w:abstractNum>
+  <w:abstractNum w:abstractNumId="13" w15:restartNumberingAfterBreak="0">
     <w:nsid w:val="2F9113E8"/>
     <w:multiLevelType w:val="singleLevel"/>
     <w:tmpl w:val="0409000F"/>
@@ -23034,7 +23652,7 @@
       </w:rPr>
     </w:lvl>
   </w:abstractNum>
-  <w:abstractNum w:abstractNumId="13" w15:restartNumberingAfterBreak="0">
+  <w:abstractNum w:abstractNumId="14" w15:restartNumberingAfterBreak="0">
     <w:nsid w:val="2FDF3052"/>
     <w:multiLevelType w:val="hybridMultilevel"/>
     <w:tmpl w:val="4C7C930A"/>
@@ -23123,7 +23741,7 @@
       </w:pPr>
     </w:lvl>
   </w:abstractNum>
-  <w:abstractNum w:abstractNumId="14" w15:restartNumberingAfterBreak="0">
+  <w:abstractNum w:abstractNumId="15" w15:restartNumberingAfterBreak="0">
     <w:nsid w:val="30944A52"/>
     <w:multiLevelType w:val="multilevel"/>
     <w:tmpl w:val="3976B7C8"/>
@@ -23195,7 +23813,7 @@
       <w:lvlJc w:val="left"/>
     </w:lvl>
   </w:abstractNum>
-  <w:abstractNum w:abstractNumId="15" w15:restartNumberingAfterBreak="0">
+  <w:abstractNum w:abstractNumId="16" w15:restartNumberingAfterBreak="0">
     <w:nsid w:val="31DD2C45"/>
     <w:multiLevelType w:val="singleLevel"/>
     <w:tmpl w:val="04090001"/>
@@ -23215,7 +23833,7 @@
       </w:rPr>
     </w:lvl>
   </w:abstractNum>
-  <w:abstractNum w:abstractNumId="16" w15:restartNumberingAfterBreak="0">
+  <w:abstractNum w:abstractNumId="17" w15:restartNumberingAfterBreak="0">
     <w:nsid w:val="32982B51"/>
     <w:multiLevelType w:val="singleLevel"/>
     <w:tmpl w:val="04090001"/>
@@ -23235,7 +23853,7 @@
       </w:rPr>
     </w:lvl>
   </w:abstractNum>
-  <w:abstractNum w:abstractNumId="17" w15:restartNumberingAfterBreak="0">
+  <w:abstractNum w:abstractNumId="18" w15:restartNumberingAfterBreak="0">
     <w:nsid w:val="3375481C"/>
     <w:multiLevelType w:val="singleLevel"/>
     <w:tmpl w:val="E6747DA6"/>
@@ -23255,7 +23873,120 @@
       </w:rPr>
     </w:lvl>
   </w:abstractNum>
-  <w:abstractNum w:abstractNumId="18" w15:restartNumberingAfterBreak="0">
+  <w:abstractNum w:abstractNumId="19" w15:restartNumberingAfterBreak="0">
+    <w:nsid w:val="36687A29"/>
+    <w:multiLevelType w:val="hybridMultilevel"/>
+    <w:tmpl w:val="97646F34"/>
+    <w:lvl w:ilvl="0" w:tplc="08090001">
+      <w:start w:val="1"/>
+      <w:numFmt w:val="bullet"/>
+      <w:lvlText w:val=""/>
+      <w:lvlJc w:val="left"/>
+      <w:pPr>
+        <w:ind w:left="1224" w:hanging="360"/>
+      </w:pPr>
+      <w:rPr>
+        <w:rFonts w:ascii="Symbol" w:hAnsi="Symbol" w:hint="default"/>
+      </w:rPr>
+    </w:lvl>
+    <w:lvl w:ilvl="1" w:tplc="08090003" w:tentative="1">
+      <w:start w:val="1"/>
+      <w:numFmt w:val="bullet"/>
+      <w:lvlText w:val="o"/>
+      <w:lvlJc w:val="left"/>
+      <w:pPr>
+        <w:ind w:left="1944" w:hanging="360"/>
+      </w:pPr>
+      <w:rPr>
+        <w:rFonts w:ascii="Courier New" w:hAnsi="Courier New" w:cs="Courier New" w:hint="default"/>
+      </w:rPr>
+    </w:lvl>
+    <w:lvl w:ilvl="2" w:tplc="08090005" w:tentative="1">
+      <w:start w:val="1"/>
+      <w:numFmt w:val="bullet"/>
+      <w:lvlText w:val=""/>
+      <w:lvlJc w:val="left"/>
+      <w:pPr>
+        <w:ind w:left="2664" w:hanging="360"/>
+      </w:pPr>
+      <w:rPr>
+        <w:rFonts w:ascii="Wingdings" w:hAnsi="Wingdings" w:hint="default"/>
+      </w:rPr>
+    </w:lvl>
+    <w:lvl w:ilvl="3" w:tplc="08090001" w:tentative="1">
+      <w:start w:val="1"/>
+      <w:numFmt w:val="bullet"/>
+      <w:lvlText w:val=""/>
+      <w:lvlJc w:val="left"/>
+      <w:pPr>
+        <w:ind w:left="3384" w:hanging="360"/>
+      </w:pPr>
+      <w:rPr>
+        <w:rFonts w:ascii="Symbol" w:hAnsi="Symbol" w:hint="default"/>
+      </w:rPr>
+    </w:lvl>
+    <w:lvl w:ilvl="4" w:tplc="08090003" w:tentative="1">
+      <w:start w:val="1"/>
+      <w:numFmt w:val="bullet"/>
+      <w:lvlText w:val="o"/>
+      <w:lvlJc w:val="left"/>
+      <w:pPr>
+        <w:ind w:left="4104" w:hanging="360"/>
+      </w:pPr>
+      <w:rPr>
+        <w:rFonts w:ascii="Courier New" w:hAnsi="Courier New" w:cs="Courier New" w:hint="default"/>
+      </w:rPr>
+    </w:lvl>
+    <w:lvl w:ilvl="5" w:tplc="08090005" w:tentative="1">
+      <w:start w:val="1"/>
+      <w:numFmt w:val="bullet"/>
+      <w:lvlText w:val=""/>
+      <w:lvlJc w:val="left"/>
+      <w:pPr>
+        <w:ind w:left="4824" w:hanging="360"/>
+      </w:pPr>
+      <w:rPr>
+        <w:rFonts w:ascii="Wingdings" w:hAnsi="Wingdings" w:hint="default"/>
+      </w:rPr>
+    </w:lvl>
+    <w:lvl w:ilvl="6" w:tplc="08090001" w:tentative="1">
+      <w:start w:val="1"/>
+      <w:numFmt w:val="bullet"/>
+      <w:lvlText w:val=""/>
+      <w:lvlJc w:val="left"/>
+      <w:pPr>
+        <w:ind w:left="5544" w:hanging="360"/>
+      </w:pPr>
+      <w:rPr>
+        <w:rFonts w:ascii="Symbol" w:hAnsi="Symbol" w:hint="default"/>
+      </w:rPr>
+    </w:lvl>
+    <w:lvl w:ilvl="7" w:tplc="08090003" w:tentative="1">
+      <w:start w:val="1"/>
+      <w:numFmt w:val="bullet"/>
+      <w:lvlText w:val="o"/>
+      <w:lvlJc w:val="left"/>
+      <w:pPr>
+        <w:ind w:left="6264" w:hanging="360"/>
+      </w:pPr>
+      <w:rPr>
+        <w:rFonts w:ascii="Courier New" w:hAnsi="Courier New" w:cs="Courier New" w:hint="default"/>
+      </w:rPr>
+    </w:lvl>
+    <w:lvl w:ilvl="8" w:tplc="08090005" w:tentative="1">
+      <w:start w:val="1"/>
+      <w:numFmt w:val="bullet"/>
+      <w:lvlText w:val=""/>
+      <w:lvlJc w:val="left"/>
+      <w:pPr>
+        <w:ind w:left="6984" w:hanging="360"/>
+      </w:pPr>
+      <w:rPr>
+        <w:rFonts w:ascii="Wingdings" w:hAnsi="Wingdings" w:hint="default"/>
+      </w:rPr>
+    </w:lvl>
+  </w:abstractNum>
+  <w:abstractNum w:abstractNumId="20" w15:restartNumberingAfterBreak="0">
     <w:nsid w:val="369D5471"/>
     <w:multiLevelType w:val="singleLevel"/>
     <w:tmpl w:val="04090001"/>
@@ -23275,7 +24006,7 @@
       </w:rPr>
     </w:lvl>
   </w:abstractNum>
-  <w:abstractNum w:abstractNumId="19" w15:restartNumberingAfterBreak="0">
+  <w:abstractNum w:abstractNumId="21" w15:restartNumberingAfterBreak="0">
     <w:nsid w:val="37BE4029"/>
     <w:multiLevelType w:val="hybridMultilevel"/>
     <w:tmpl w:val="67B29462"/>
@@ -23388,7 +24119,7 @@
       </w:pPr>
     </w:lvl>
   </w:abstractNum>
-  <w:abstractNum w:abstractNumId="20" w15:restartNumberingAfterBreak="0">
+  <w:abstractNum w:abstractNumId="22" w15:restartNumberingAfterBreak="0">
     <w:nsid w:val="42B97F7B"/>
     <w:multiLevelType w:val="singleLevel"/>
     <w:tmpl w:val="04090001"/>
@@ -23408,7 +24139,7 @@
       </w:rPr>
     </w:lvl>
   </w:abstractNum>
-  <w:abstractNum w:abstractNumId="21" w15:restartNumberingAfterBreak="0">
+  <w:abstractNum w:abstractNumId="23" w15:restartNumberingAfterBreak="0">
     <w:nsid w:val="4543599B"/>
     <w:multiLevelType w:val="hybridMultilevel"/>
     <w:tmpl w:val="0A3618DC"/>
@@ -23497,7 +24228,7 @@
       </w:pPr>
     </w:lvl>
   </w:abstractNum>
-  <w:abstractNum w:abstractNumId="22" w15:restartNumberingAfterBreak="0">
+  <w:abstractNum w:abstractNumId="24" w15:restartNumberingAfterBreak="0">
     <w:nsid w:val="49E170D0"/>
     <w:multiLevelType w:val="singleLevel"/>
     <w:tmpl w:val="04090001"/>
@@ -23517,7 +24248,7 @@
       </w:rPr>
     </w:lvl>
   </w:abstractNum>
-  <w:abstractNum w:abstractNumId="23" w15:restartNumberingAfterBreak="0">
+  <w:abstractNum w:abstractNumId="25" w15:restartNumberingAfterBreak="0">
     <w:nsid w:val="4BF53651"/>
     <w:multiLevelType w:val="singleLevel"/>
     <w:tmpl w:val="8AB268BA"/>
@@ -23534,7 +24265,7 @@
       </w:pPr>
     </w:lvl>
   </w:abstractNum>
-  <w:abstractNum w:abstractNumId="24" w15:restartNumberingAfterBreak="0">
+  <w:abstractNum w:abstractNumId="26" w15:restartNumberingAfterBreak="0">
     <w:nsid w:val="4F64732B"/>
     <w:multiLevelType w:val="singleLevel"/>
     <w:tmpl w:val="04090001"/>
@@ -23554,7 +24285,7 @@
       </w:rPr>
     </w:lvl>
   </w:abstractNum>
-  <w:abstractNum w:abstractNumId="25" w15:restartNumberingAfterBreak="0">
+  <w:abstractNum w:abstractNumId="27" w15:restartNumberingAfterBreak="0">
     <w:nsid w:val="52DF734E"/>
     <w:multiLevelType w:val="singleLevel"/>
     <w:tmpl w:val="04090001"/>
@@ -23574,7 +24305,7 @@
       </w:rPr>
     </w:lvl>
   </w:abstractNum>
-  <w:abstractNum w:abstractNumId="26" w15:restartNumberingAfterBreak="0">
+  <w:abstractNum w:abstractNumId="28" w15:restartNumberingAfterBreak="0">
     <w:nsid w:val="56583B94"/>
     <w:multiLevelType w:val="hybridMultilevel"/>
     <w:tmpl w:val="B4C2E624"/>
@@ -23711,7 +24442,7 @@
       </w:rPr>
     </w:lvl>
   </w:abstractNum>
-  <w:abstractNum w:abstractNumId="27" w15:restartNumberingAfterBreak="0">
+  <w:abstractNum w:abstractNumId="29" w15:restartNumberingAfterBreak="0">
     <w:nsid w:val="5EEE0812"/>
     <w:multiLevelType w:val="multilevel"/>
     <w:tmpl w:val="180E5A02"/>
@@ -23857,7 +24588,7 @@
       </w:rPr>
     </w:lvl>
   </w:abstractNum>
-  <w:abstractNum w:abstractNumId="28" w15:restartNumberingAfterBreak="0">
+  <w:abstractNum w:abstractNumId="30" w15:restartNumberingAfterBreak="0">
     <w:nsid w:val="66355B96"/>
     <w:multiLevelType w:val="hybridMultilevel"/>
     <w:tmpl w:val="ABB2359A"/>
@@ -23946,7 +24677,7 @@
       </w:pPr>
     </w:lvl>
   </w:abstractNum>
-  <w:abstractNum w:abstractNumId="29" w15:restartNumberingAfterBreak="0">
+  <w:abstractNum w:abstractNumId="31" w15:restartNumberingAfterBreak="0">
     <w:nsid w:val="6C3448D3"/>
     <w:multiLevelType w:val="hybridMultilevel"/>
     <w:tmpl w:val="F75C4970"/>
@@ -24059,7 +24790,7 @@
       </w:pPr>
     </w:lvl>
   </w:abstractNum>
-  <w:abstractNum w:abstractNumId="30" w15:restartNumberingAfterBreak="0">
+  <w:abstractNum w:abstractNumId="32" w15:restartNumberingAfterBreak="0">
     <w:nsid w:val="6D2F7D46"/>
     <w:multiLevelType w:val="singleLevel"/>
     <w:tmpl w:val="04090001"/>
@@ -24079,7 +24810,120 @@
       </w:rPr>
     </w:lvl>
   </w:abstractNum>
-  <w:abstractNum w:abstractNumId="31" w15:restartNumberingAfterBreak="0">
+  <w:abstractNum w:abstractNumId="33" w15:restartNumberingAfterBreak="0">
+    <w:nsid w:val="6FBD6EEA"/>
+    <w:multiLevelType w:val="hybridMultilevel"/>
+    <w:tmpl w:val="A016FFCE"/>
+    <w:lvl w:ilvl="0" w:tplc="08090001">
+      <w:start w:val="1"/>
+      <w:numFmt w:val="bullet"/>
+      <w:lvlText w:val=""/>
+      <w:lvlJc w:val="left"/>
+      <w:pPr>
+        <w:ind w:left="1068" w:hanging="360"/>
+      </w:pPr>
+      <w:rPr>
+        <w:rFonts w:ascii="Symbol" w:hAnsi="Symbol" w:hint="default"/>
+      </w:rPr>
+    </w:lvl>
+    <w:lvl w:ilvl="1" w:tplc="08090003" w:tentative="1">
+      <w:start w:val="1"/>
+      <w:numFmt w:val="bullet"/>
+      <w:lvlText w:val="o"/>
+      <w:lvlJc w:val="left"/>
+      <w:pPr>
+        <w:ind w:left="1788" w:hanging="360"/>
+      </w:pPr>
+      <w:rPr>
+        <w:rFonts w:ascii="Courier New" w:hAnsi="Courier New" w:cs="Courier New" w:hint="default"/>
+      </w:rPr>
+    </w:lvl>
+    <w:lvl w:ilvl="2" w:tplc="08090005" w:tentative="1">
+      <w:start w:val="1"/>
+      <w:numFmt w:val="bullet"/>
+      <w:lvlText w:val=""/>
+      <w:lvlJc w:val="left"/>
+      <w:pPr>
+        <w:ind w:left="2508" w:hanging="360"/>
+      </w:pPr>
+      <w:rPr>
+        <w:rFonts w:ascii="Wingdings" w:hAnsi="Wingdings" w:hint="default"/>
+      </w:rPr>
+    </w:lvl>
+    <w:lvl w:ilvl="3" w:tplc="08090001" w:tentative="1">
+      <w:start w:val="1"/>
+      <w:numFmt w:val="bullet"/>
+      <w:lvlText w:val=""/>
+      <w:lvlJc w:val="left"/>
+      <w:pPr>
+        <w:ind w:left="3228" w:hanging="360"/>
+      </w:pPr>
+      <w:rPr>
+        <w:rFonts w:ascii="Symbol" w:hAnsi="Symbol" w:hint="default"/>
+      </w:rPr>
+    </w:lvl>
+    <w:lvl w:ilvl="4" w:tplc="08090003" w:tentative="1">
+      <w:start w:val="1"/>
+      <w:numFmt w:val="bullet"/>
+      <w:lvlText w:val="o"/>
+      <w:lvlJc w:val="left"/>
+      <w:pPr>
+        <w:ind w:left="3948" w:hanging="360"/>
+      </w:pPr>
+      <w:rPr>
+        <w:rFonts w:ascii="Courier New" w:hAnsi="Courier New" w:cs="Courier New" w:hint="default"/>
+      </w:rPr>
+    </w:lvl>
+    <w:lvl w:ilvl="5" w:tplc="08090005" w:tentative="1">
+      <w:start w:val="1"/>
+      <w:numFmt w:val="bullet"/>
+      <w:lvlText w:val=""/>
+      <w:lvlJc w:val="left"/>
+      <w:pPr>
+        <w:ind w:left="4668" w:hanging="360"/>
+      </w:pPr>
+      <w:rPr>
+        <w:rFonts w:ascii="Wingdings" w:hAnsi="Wingdings" w:hint="default"/>
+      </w:rPr>
+    </w:lvl>
+    <w:lvl w:ilvl="6" w:tplc="08090001" w:tentative="1">
+      <w:start w:val="1"/>
+      <w:numFmt w:val="bullet"/>
+      <w:lvlText w:val=""/>
+      <w:lvlJc w:val="left"/>
+      <w:pPr>
+        <w:ind w:left="5388" w:hanging="360"/>
+      </w:pPr>
+      <w:rPr>
+        <w:rFonts w:ascii="Symbol" w:hAnsi="Symbol" w:hint="default"/>
+      </w:rPr>
+    </w:lvl>
+    <w:lvl w:ilvl="7" w:tplc="08090003" w:tentative="1">
+      <w:start w:val="1"/>
+      <w:numFmt w:val="bullet"/>
+      <w:lvlText w:val="o"/>
+      <w:lvlJc w:val="left"/>
+      <w:pPr>
+        <w:ind w:left="6108" w:hanging="360"/>
+      </w:pPr>
+      <w:rPr>
+        <w:rFonts w:ascii="Courier New" w:hAnsi="Courier New" w:cs="Courier New" w:hint="default"/>
+      </w:rPr>
+    </w:lvl>
+    <w:lvl w:ilvl="8" w:tplc="08090005" w:tentative="1">
+      <w:start w:val="1"/>
+      <w:numFmt w:val="bullet"/>
+      <w:lvlText w:val=""/>
+      <w:lvlJc w:val="left"/>
+      <w:pPr>
+        <w:ind w:left="6828" w:hanging="360"/>
+      </w:pPr>
+      <w:rPr>
+        <w:rFonts w:ascii="Wingdings" w:hAnsi="Wingdings" w:hint="default"/>
+      </w:rPr>
+    </w:lvl>
+  </w:abstractNum>
+  <w:abstractNum w:abstractNumId="34" w15:restartNumberingAfterBreak="0">
     <w:nsid w:val="71F21F2A"/>
     <w:multiLevelType w:val="singleLevel"/>
     <w:tmpl w:val="04090001"/>
@@ -24099,7 +24943,7 @@
       </w:rPr>
     </w:lvl>
   </w:abstractNum>
-  <w:abstractNum w:abstractNumId="32" w15:restartNumberingAfterBreak="0">
+  <w:abstractNum w:abstractNumId="35" w15:restartNumberingAfterBreak="0">
     <w:nsid w:val="743601FB"/>
     <w:multiLevelType w:val="singleLevel"/>
     <w:tmpl w:val="04090001"/>
@@ -24119,7 +24963,7 @@
       </w:rPr>
     </w:lvl>
   </w:abstractNum>
-  <w:abstractNum w:abstractNumId="33" w15:restartNumberingAfterBreak="0">
+  <w:abstractNum w:abstractNumId="36" w15:restartNumberingAfterBreak="0">
     <w:nsid w:val="756150CA"/>
     <w:multiLevelType w:val="singleLevel"/>
     <w:tmpl w:val="04090001"/>
@@ -24139,7 +24983,7 @@
       </w:rPr>
     </w:lvl>
   </w:abstractNum>
-  <w:abstractNum w:abstractNumId="34" w15:restartNumberingAfterBreak="0">
+  <w:abstractNum w:abstractNumId="37" w15:restartNumberingAfterBreak="0">
     <w:nsid w:val="75B44219"/>
     <w:multiLevelType w:val="multilevel"/>
     <w:tmpl w:val="FFFFFFFF"/>
@@ -24207,7 +25051,7 @@
       <w:lvlJc w:val="left"/>
     </w:lvl>
   </w:abstractNum>
-  <w:abstractNum w:abstractNumId="35" w15:restartNumberingAfterBreak="0">
+  <w:abstractNum w:abstractNumId="38" w15:restartNumberingAfterBreak="0">
     <w:nsid w:val="797C5856"/>
     <w:multiLevelType w:val="hybridMultilevel"/>
     <w:tmpl w:val="339C5816"/>
@@ -24320,7 +25164,7 @@
       </w:pPr>
     </w:lvl>
   </w:abstractNum>
-  <w:abstractNum w:abstractNumId="36" w15:restartNumberingAfterBreak="0">
+  <w:abstractNum w:abstractNumId="39" w15:restartNumberingAfterBreak="0">
     <w:nsid w:val="7BE434D7"/>
     <w:multiLevelType w:val="singleLevel"/>
     <w:tmpl w:val="04090001"/>
@@ -24340,20 +25184,133 @@
       </w:rPr>
     </w:lvl>
   </w:abstractNum>
+  <w:abstractNum w:abstractNumId="40" w15:restartNumberingAfterBreak="0">
+    <w:nsid w:val="7ED805FA"/>
+    <w:multiLevelType w:val="hybridMultilevel"/>
+    <w:tmpl w:val="FB408902"/>
+    <w:lvl w:ilvl="0" w:tplc="08090001">
+      <w:start w:val="1"/>
+      <w:numFmt w:val="bullet"/>
+      <w:lvlText w:val=""/>
+      <w:lvlJc w:val="left"/>
+      <w:pPr>
+        <w:ind w:left="1200" w:hanging="360"/>
+      </w:pPr>
+      <w:rPr>
+        <w:rFonts w:ascii="Symbol" w:hAnsi="Symbol" w:hint="default"/>
+      </w:rPr>
+    </w:lvl>
+    <w:lvl w:ilvl="1" w:tplc="08090003" w:tentative="1">
+      <w:start w:val="1"/>
+      <w:numFmt w:val="bullet"/>
+      <w:lvlText w:val="o"/>
+      <w:lvlJc w:val="left"/>
+      <w:pPr>
+        <w:ind w:left="1920" w:hanging="360"/>
+      </w:pPr>
+      <w:rPr>
+        <w:rFonts w:ascii="Courier New" w:hAnsi="Courier New" w:cs="Courier New" w:hint="default"/>
+      </w:rPr>
+    </w:lvl>
+    <w:lvl w:ilvl="2" w:tplc="08090005" w:tentative="1">
+      <w:start w:val="1"/>
+      <w:numFmt w:val="bullet"/>
+      <w:lvlText w:val=""/>
+      <w:lvlJc w:val="left"/>
+      <w:pPr>
+        <w:ind w:left="2640" w:hanging="360"/>
+      </w:pPr>
+      <w:rPr>
+        <w:rFonts w:ascii="Wingdings" w:hAnsi="Wingdings" w:hint="default"/>
+      </w:rPr>
+    </w:lvl>
+    <w:lvl w:ilvl="3" w:tplc="08090001" w:tentative="1">
+      <w:start w:val="1"/>
+      <w:numFmt w:val="bullet"/>
+      <w:lvlText w:val=""/>
+      <w:lvlJc w:val="left"/>
+      <w:pPr>
+        <w:ind w:left="3360" w:hanging="360"/>
+      </w:pPr>
+      <w:rPr>
+        <w:rFonts w:ascii="Symbol" w:hAnsi="Symbol" w:hint="default"/>
+      </w:rPr>
+    </w:lvl>
+    <w:lvl w:ilvl="4" w:tplc="08090003" w:tentative="1">
+      <w:start w:val="1"/>
+      <w:numFmt w:val="bullet"/>
+      <w:lvlText w:val="o"/>
+      <w:lvlJc w:val="left"/>
+      <w:pPr>
+        <w:ind w:left="4080" w:hanging="360"/>
+      </w:pPr>
+      <w:rPr>
+        <w:rFonts w:ascii="Courier New" w:hAnsi="Courier New" w:cs="Courier New" w:hint="default"/>
+      </w:rPr>
+    </w:lvl>
+    <w:lvl w:ilvl="5" w:tplc="08090005" w:tentative="1">
+      <w:start w:val="1"/>
+      <w:numFmt w:val="bullet"/>
+      <w:lvlText w:val=""/>
+      <w:lvlJc w:val="left"/>
+      <w:pPr>
+        <w:ind w:left="4800" w:hanging="360"/>
+      </w:pPr>
+      <w:rPr>
+        <w:rFonts w:ascii="Wingdings" w:hAnsi="Wingdings" w:hint="default"/>
+      </w:rPr>
+    </w:lvl>
+    <w:lvl w:ilvl="6" w:tplc="08090001" w:tentative="1">
+      <w:start w:val="1"/>
+      <w:numFmt w:val="bullet"/>
+      <w:lvlText w:val=""/>
+      <w:lvlJc w:val="left"/>
+      <w:pPr>
+        <w:ind w:left="5520" w:hanging="360"/>
+      </w:pPr>
+      <w:rPr>
+        <w:rFonts w:ascii="Symbol" w:hAnsi="Symbol" w:hint="default"/>
+      </w:rPr>
+    </w:lvl>
+    <w:lvl w:ilvl="7" w:tplc="08090003" w:tentative="1">
+      <w:start w:val="1"/>
+      <w:numFmt w:val="bullet"/>
+      <w:lvlText w:val="o"/>
+      <w:lvlJc w:val="left"/>
+      <w:pPr>
+        <w:ind w:left="6240" w:hanging="360"/>
+      </w:pPr>
+      <w:rPr>
+        <w:rFonts w:ascii="Courier New" w:hAnsi="Courier New" w:cs="Courier New" w:hint="default"/>
+      </w:rPr>
+    </w:lvl>
+    <w:lvl w:ilvl="8" w:tplc="08090005" w:tentative="1">
+      <w:start w:val="1"/>
+      <w:numFmt w:val="bullet"/>
+      <w:lvlText w:val=""/>
+      <w:lvlJc w:val="left"/>
+      <w:pPr>
+        <w:ind w:left="6960" w:hanging="360"/>
+      </w:pPr>
+      <w:rPr>
+        <w:rFonts w:ascii="Wingdings" w:hAnsi="Wingdings" w:hint="default"/>
+      </w:rPr>
+    </w:lvl>
+  </w:abstractNum>
   <w:num w:numId="1">
     <w:abstractNumId w:val="1"/>
   </w:num>
   <w:num w:numId="2">
-    <w:abstractNumId w:val="17"/>
+    <w:abstractNumId w:val="18"/>
   </w:num>
   <w:num w:numId="3">
-    <w:abstractNumId w:val="36"/>
+    <w:abstractNumId w:val="39"/>
   </w:num>
   <w:num w:numId="4">
-    <w:abstractNumId w:val="25"/>
+    <w:abstractNumId w:val="27"/>
   </w:num>
   <w:num w:numId="5">
-    <w:abstractNumId w:val="24"/>
+    <w:abstractNumId w:val="26"/>
   </w:num>
   <w:num w:numId="6">
     <w:abstractNumId w:val="2"/>
@@ -24376,37 +25333,37 @@
     <w:abstractNumId w:val="3"/>
   </w:num>
   <w:num w:numId="8">
-    <w:abstractNumId w:val="33"/>
+    <w:abstractNumId w:val="36"/>
   </w:num>
   <w:num w:numId="9">
     <w:abstractNumId w:val="5"/>
   </w:num>
   <w:num w:numId="10">
-    <w:abstractNumId w:val="18"/>
+    <w:abstractNumId w:val="20"/>
   </w:num>
   <w:num w:numId="11">
-    <w:abstractNumId w:val="16"/>
+    <w:abstractNumId w:val="17"/>
   </w:num>
   <w:num w:numId="12">
-    <w:abstractNumId w:val="32"/>
+    <w:abstractNumId w:val="35"/>
   </w:num>
   <w:num w:numId="13">
-    <w:abstractNumId w:val="15"/>
+    <w:abstractNumId w:val="16"/>
   </w:num>
   <w:num w:numId="14">
     <w:abstractNumId w:val="6"/>
   </w:num>
   <w:num w:numId="15">
-    <w:abstractNumId w:val="31"/>
+    <w:abstractNumId w:val="34"/>
   </w:num>
   <w:num w:numId="16">
-    <w:abstractNumId w:val="22"/>
+    <w:abstractNumId w:val="24"/>
   </w:num>
   <w:num w:numId="17">
     <w:abstractNumId w:val="9"/>
   </w:num>
   <w:num w:numId="18">
-    <w:abstractNumId w:val="20"/>
+    <w:abstractNumId w:val="22"/>
   </w:num>
   <w:num w:numId="19">
     <w:abstractNumId w:val="2"/>
@@ -24430,25 +25387,25 @@
     <w:abstractNumId w:val="11"/>
   </w:num>
   <w:num w:numId="21">
-    <w:abstractNumId w:val="30"/>
+    <w:abstractNumId w:val="32"/>
   </w:num>
   <w:num w:numId="22">
-    <w:abstractNumId w:val="27"/>
+    <w:abstractNumId w:val="29"/>
   </w:num>
   <w:num w:numId="23">
-    <w:abstractNumId w:val="35"/>
+    <w:abstractNumId w:val="38"/>
   </w:num>
   <w:num w:numId="24">
-    <w:abstractNumId w:val="19"/>
+    <w:abstractNumId w:val="21"/>
   </w:num>
   <w:num w:numId="25">
-    <w:abstractNumId w:val="34"/>
+    <w:abstractNumId w:val="37"/>
   </w:num>
   <w:num w:numId="26">
-    <w:abstractNumId w:val="12"/>
+    <w:abstractNumId w:val="13"/>
   </w:num>
   <w:num w:numId="27">
-    <w:abstractNumId w:val="14"/>
+    <w:abstractNumId w:val="15"/>
   </w:num>
   <w:num w:numId="28">
     <w:abstractNumId w:val="4"/>
@@ -24481,7 +25438,7 @@
     </w:lvlOverride>
   </w:num>
   <w:num w:numId="29">
-    <w:abstractNumId w:val="26"/>
+    <w:abstractNumId w:val="28"/>
     <w:lvlOverride w:ilvl="0">
       <w:startOverride w:val="1"/>
     </w:lvlOverride>
@@ -24495,7 +25452,7 @@
     <w:lvlOverride w:ilvl="8"/>
   </w:num>
   <w:num w:numId="30">
-    <w:abstractNumId w:val="23"/>
+    <w:abstractNumId w:val="25"/>
     <w:lvlOverride w:ilvl="0">
       <w:startOverride w:val="6"/>
     </w:lvlOverride>
@@ -24534,13 +25491,13 @@
     <w:abstractNumId w:val="0"/>
   </w:num>
   <w:num w:numId="33">
-    <w:abstractNumId w:val="26"/>
+    <w:abstractNumId w:val="28"/>
   </w:num>
   <w:num w:numId="34">
     <w:abstractNumId w:val="4"/>
   </w:num>
   <w:num w:numId="35">
-    <w:abstractNumId w:val="29"/>
+    <w:abstractNumId w:val="31"/>
   </w:num>
   <w:num w:numId="36">
     <w:abstractNumId w:val="10"/>
@@ -24549,16 +25506,28 @@
     <w:abstractNumId w:val="7"/>
   </w:num>
   <w:num w:numId="38">
-    <w:abstractNumId w:val="28"/>
+    <w:abstractNumId w:val="30"/>
   </w:num>
   <w:num w:numId="39">
     <w:abstractNumId w:val="8"/>
   </w:num>
   <w:num w:numId="40">
-    <w:abstractNumId w:val="13"/>
+    <w:abstractNumId w:val="14"/>
   </w:num>
   <w:num w:numId="41">
-    <w:abstractNumId w:val="21"/>
+    <w:abstractNumId w:val="23"/>
+  </w:num>
+  <w:num w:numId="42">
+    <w:abstractNumId w:val="19"/>
+  </w:num>
+  <w:num w:numId="43">
+    <w:abstractNumId w:val="33"/>
+  </w:num>
+  <w:num w:numId="44">
+    <w:abstractNumId w:val="12"/>
+  </w:num>
+  <w:num w:numId="45">
+    <w:abstractNumId w:val="40"/>
   </w:num>
 </w:numbering>
 </file>
@@ -26045,7 +27014,7 @@
 </file>
 
 <file path=customXml/itemProps1.xml><?xml version="1.0" encoding="utf-8"?>
-<ds:datastoreItem xmlns:ds="http://schemas.openxmlformats.org/officeDocument/2006/customXml" ds:itemID="{BFBFA820-D44F-4171-98F0-6B5A882FF055}">
+<ds:datastoreItem xmlns:ds="http://schemas.openxmlformats.org/officeDocument/2006/customXml" ds:itemID="{3DEEF477-F37A-43E5-8433-B6AA193E3B61}">
   <ds:schemaRefs>
     <ds:schemaRef ds:uri="http://schemas.openxmlformats.org/officeDocument/2006/bibliography"/>
   </ds:schemaRefs>

</xml_diff>

<commit_message>
non functnional  requirments summary
</commit_message>
<xml_diff>
--- a/SRS/Software Requirements Specification.docx
+++ b/SRS/Software Requirements Specification.docx
@@ -5853,8 +5853,6 @@
       <w:pPr>
         <w:pStyle w:val="Heading5"/>
       </w:pPr>
-      <w:bookmarkStart w:id="20" w:name="_GoBack"/>
-      <w:bookmarkEnd w:id="20"/>
       <w:r>
         <w:t>About section</w:t>
       </w:r>
@@ -6450,7 +6448,7 @@
           <w:szCs w:val="24"/>
         </w:rPr>
       </w:pPr>
-      <w:bookmarkStart w:id="21" w:name="_Toc317768630"/>
+      <w:bookmarkStart w:id="20" w:name="_Toc317768630"/>
       <w:r>
         <w:rPr>
           <w:b/>
@@ -6462,7 +6460,7 @@
         </w:rPr>
         <w:t>Non-Functional Specifications</w:t>
       </w:r>
-      <w:bookmarkEnd w:id="21"/>
+      <w:bookmarkEnd w:id="20"/>
     </w:p>
     <w:p>
       <w:pPr>
@@ -6543,6 +6541,175 @@
         <w:t>Essential Specifications</w:t>
       </w:r>
     </w:p>
+    <w:p/>
+    <w:p/>
+    <w:p/>
+    <w:p/>
+    <w:p/>
+    <w:p>
+      <w:pPr>
+        <w:pStyle w:val="Heading5"/>
+      </w:pPr>
+      <w:r>
+        <w:lastRenderedPageBreak/>
+        <w:t xml:space="preserve">Security </w:t>
+      </w:r>
+    </w:p>
+    <w:p>
+      <w:pPr>
+        <w:pStyle w:val="ListParagraph"/>
+        <w:numPr>
+          <w:ilvl w:val="0"/>
+          <w:numId w:val="45"/>
+        </w:numPr>
+      </w:pPr>
+      <w:r>
+        <w:t xml:space="preserve">Since </w:t>
+      </w:r>
+      <w:r>
+        <w:t>finger prints, passport number, national id</w:t>
+      </w:r>
+      <w:r>
+        <w:t xml:space="preserve"> </w:t>
+      </w:r>
+      <w:r>
+        <w:t>is</w:t>
+      </w:r>
+      <w:r>
+        <w:t xml:space="preserve"> stored in the database there must be good security to protect them. </w:t>
+      </w:r>
+    </w:p>
+    <w:p>
+      <w:pPr>
+        <w:pStyle w:val="ListParagraph"/>
+        <w:numPr>
+          <w:ilvl w:val="0"/>
+          <w:numId w:val="45"/>
+        </w:numPr>
+      </w:pPr>
+      <w:r>
+        <w:t>This can be solved by using Public-key cryptography, or asymmetric cryptography.</w:t>
+      </w:r>
+    </w:p>
+    <w:p>
+      <w:pPr>
+        <w:pStyle w:val="Heading5"/>
+      </w:pPr>
+      <w:r>
+        <w:t>Efficiency</w:t>
+      </w:r>
+    </w:p>
+    <w:p>
+      <w:pPr>
+        <w:pStyle w:val="ListParagraph"/>
+        <w:numPr>
+          <w:ilvl w:val="0"/>
+          <w:numId w:val="47"/>
+        </w:numPr>
+      </w:pPr>
+      <w:r>
+        <w:t>Avoid landing page redirects.</w:t>
+      </w:r>
+    </w:p>
+    <w:p>
+      <w:pPr>
+        <w:pStyle w:val="ListParagraph"/>
+        <w:numPr>
+          <w:ilvl w:val="0"/>
+          <w:numId w:val="47"/>
+        </w:numPr>
+      </w:pPr>
+      <w:r>
+        <w:t>Enable compression.</w:t>
+      </w:r>
+    </w:p>
+    <w:p>
+      <w:pPr>
+        <w:pStyle w:val="ListParagraph"/>
+        <w:numPr>
+          <w:ilvl w:val="0"/>
+          <w:numId w:val="47"/>
+        </w:numPr>
+      </w:pPr>
+      <w:r>
+        <w:t>improve server response time</w:t>
+      </w:r>
+    </w:p>
+    <w:p>
+      <w:pPr>
+        <w:pStyle w:val="ListParagraph"/>
+      </w:pPr>
+      <w:bookmarkStart w:id="21" w:name="_GoBack"/>
+      <w:bookmarkEnd w:id="21"/>
+    </w:p>
+    <w:p>
+      <w:pPr>
+        <w:pStyle w:val="Heading5"/>
+      </w:pPr>
+      <w:r>
+        <w:t>Usability</w:t>
+      </w:r>
+    </w:p>
+    <w:p>
+      <w:pPr>
+        <w:pStyle w:val="ListParagraph"/>
+        <w:numPr>
+          <w:ilvl w:val="0"/>
+          <w:numId w:val="47"/>
+        </w:numPr>
+      </w:pPr>
+      <w:r>
+        <w:t xml:space="preserve">The website should be user friendly, easy to use and follows specific UI design standards. </w:t>
+      </w:r>
+    </w:p>
+    <w:p>
+      <w:pPr>
+        <w:pStyle w:val="ListParagraph"/>
+        <w:numPr>
+          <w:ilvl w:val="0"/>
+          <w:numId w:val="47"/>
+        </w:numPr>
+      </w:pPr>
+      <w:r>
+        <w:t>Configure the viewport</w:t>
+      </w:r>
+    </w:p>
+    <w:p>
+      <w:pPr>
+        <w:pStyle w:val="ListParagraph"/>
+        <w:numPr>
+          <w:ilvl w:val="0"/>
+          <w:numId w:val="47"/>
+        </w:numPr>
+      </w:pPr>
+      <w:r>
+        <w:t>Size content to viewport</w:t>
+      </w:r>
+    </w:p>
+    <w:p>
+      <w:pPr>
+        <w:pStyle w:val="ListParagraph"/>
+        <w:numPr>
+          <w:ilvl w:val="0"/>
+          <w:numId w:val="47"/>
+        </w:numPr>
+      </w:pPr>
+      <w:r>
+        <w:t>Size tap targets appropriately.</w:t>
+      </w:r>
+    </w:p>
+    <w:p>
+      <w:pPr>
+        <w:pStyle w:val="ListParagraph"/>
+        <w:numPr>
+          <w:ilvl w:val="0"/>
+          <w:numId w:val="47"/>
+        </w:numPr>
+      </w:pPr>
+      <w:r>
+        <w:t>Use legible font sizes.</w:t>
+      </w:r>
+    </w:p>
     <w:p>
       <w:pPr>
         <w:jc w:val="both"/>
@@ -6551,6 +6718,9 @@
           <w:szCs w:val="24"/>
         </w:rPr>
       </w:pPr>
+      <w:r>
+        <w:t>.</w:t>
+      </w:r>
     </w:p>
     <w:p>
       <w:pPr>
@@ -7847,6 +8017,7 @@
         <w:pStyle w:val="Heading2"/>
       </w:pPr>
       <w:r>
+        <w:lastRenderedPageBreak/>
         <w:t>Organizational objectives:</w:t>
       </w:r>
     </w:p>
@@ -7997,7 +8168,6 @@
           <w:sz w:val="28"/>
           <w:szCs w:val="28"/>
         </w:rPr>
-        <w:lastRenderedPageBreak/>
         <w:t xml:space="preserve">Requirements </w:t>
       </w:r>
       <w:r>
@@ -22857,7 +23027,7 @@
               <w:rStyle w:val="PageNumber"/>
               <w:noProof/>
             </w:rPr>
-            <w:t>21</w:t>
+            <w:t>9</w:t>
           </w:r>
           <w:r>
             <w:rPr>
@@ -23312,6 +23482,119 @@
     </w:lvl>
   </w:abstractNum>
   <w:abstractNum w:abstractNumId="4" w15:restartNumberingAfterBreak="0">
+    <w:nsid w:val="02DD181C"/>
+    <w:multiLevelType w:val="hybridMultilevel"/>
+    <w:tmpl w:val="5F9EAD9A"/>
+    <w:lvl w:ilvl="0" w:tplc="08090001">
+      <w:start w:val="1"/>
+      <w:numFmt w:val="bullet"/>
+      <w:lvlText w:val=""/>
+      <w:lvlJc w:val="left"/>
+      <w:pPr>
+        <w:ind w:left="720" w:hanging="360"/>
+      </w:pPr>
+      <w:rPr>
+        <w:rFonts w:ascii="Symbol" w:hAnsi="Symbol" w:hint="default"/>
+      </w:rPr>
+    </w:lvl>
+    <w:lvl w:ilvl="1" w:tplc="08090003" w:tentative="1">
+      <w:start w:val="1"/>
+      <w:numFmt w:val="bullet"/>
+      <w:lvlText w:val="o"/>
+      <w:lvlJc w:val="left"/>
+      <w:pPr>
+        <w:ind w:left="1440" w:hanging="360"/>
+      </w:pPr>
+      <w:rPr>
+        <w:rFonts w:ascii="Courier New" w:hAnsi="Courier New" w:cs="Courier New" w:hint="default"/>
+      </w:rPr>
+    </w:lvl>
+    <w:lvl w:ilvl="2" w:tplc="08090005" w:tentative="1">
+      <w:start w:val="1"/>
+      <w:numFmt w:val="bullet"/>
+      <w:lvlText w:val=""/>
+      <w:lvlJc w:val="left"/>
+      <w:pPr>
+        <w:ind w:left="2160" w:hanging="360"/>
+      </w:pPr>
+      <w:rPr>
+        <w:rFonts w:ascii="Wingdings" w:hAnsi="Wingdings" w:hint="default"/>
+      </w:rPr>
+    </w:lvl>
+    <w:lvl w:ilvl="3" w:tplc="08090001" w:tentative="1">
+      <w:start w:val="1"/>
+      <w:numFmt w:val="bullet"/>
+      <w:lvlText w:val=""/>
+      <w:lvlJc w:val="left"/>
+      <w:pPr>
+        <w:ind w:left="2880" w:hanging="360"/>
+      </w:pPr>
+      <w:rPr>
+        <w:rFonts w:ascii="Symbol" w:hAnsi="Symbol" w:hint="default"/>
+      </w:rPr>
+    </w:lvl>
+    <w:lvl w:ilvl="4" w:tplc="08090003" w:tentative="1">
+      <w:start w:val="1"/>
+      <w:numFmt w:val="bullet"/>
+      <w:lvlText w:val="o"/>
+      <w:lvlJc w:val="left"/>
+      <w:pPr>
+        <w:ind w:left="3600" w:hanging="360"/>
+      </w:pPr>
+      <w:rPr>
+        <w:rFonts w:ascii="Courier New" w:hAnsi="Courier New" w:cs="Courier New" w:hint="default"/>
+      </w:rPr>
+    </w:lvl>
+    <w:lvl w:ilvl="5" w:tplc="08090005" w:tentative="1">
+      <w:start w:val="1"/>
+      <w:numFmt w:val="bullet"/>
+      <w:lvlText w:val=""/>
+      <w:lvlJc w:val="left"/>
+      <w:pPr>
+        <w:ind w:left="4320" w:hanging="360"/>
+      </w:pPr>
+      <w:rPr>
+        <w:rFonts w:ascii="Wingdings" w:hAnsi="Wingdings" w:hint="default"/>
+      </w:rPr>
+    </w:lvl>
+    <w:lvl w:ilvl="6" w:tplc="08090001" w:tentative="1">
+      <w:start w:val="1"/>
+      <w:numFmt w:val="bullet"/>
+      <w:lvlText w:val=""/>
+      <w:lvlJc w:val="left"/>
+      <w:pPr>
+        <w:ind w:left="5040" w:hanging="360"/>
+      </w:pPr>
+      <w:rPr>
+        <w:rFonts w:ascii="Symbol" w:hAnsi="Symbol" w:hint="default"/>
+      </w:rPr>
+    </w:lvl>
+    <w:lvl w:ilvl="7" w:tplc="08090003" w:tentative="1">
+      <w:start w:val="1"/>
+      <w:numFmt w:val="bullet"/>
+      <w:lvlText w:val="o"/>
+      <w:lvlJc w:val="left"/>
+      <w:pPr>
+        <w:ind w:left="5760" w:hanging="360"/>
+      </w:pPr>
+      <w:rPr>
+        <w:rFonts w:ascii="Courier New" w:hAnsi="Courier New" w:cs="Courier New" w:hint="default"/>
+      </w:rPr>
+    </w:lvl>
+    <w:lvl w:ilvl="8" w:tplc="08090005" w:tentative="1">
+      <w:start w:val="1"/>
+      <w:numFmt w:val="bullet"/>
+      <w:lvlText w:val=""/>
+      <w:lvlJc w:val="left"/>
+      <w:pPr>
+        <w:ind w:left="6480" w:hanging="360"/>
+      </w:pPr>
+      <w:rPr>
+        <w:rFonts w:ascii="Wingdings" w:hAnsi="Wingdings" w:hint="default"/>
+      </w:rPr>
+    </w:lvl>
+  </w:abstractNum>
+  <w:abstractNum w:abstractNumId="5" w15:restartNumberingAfterBreak="0">
     <w:nsid w:val="054713E0"/>
     <w:multiLevelType w:val="hybridMultilevel"/>
     <w:tmpl w:val="F75C4970"/>
@@ -23424,7 +23707,7 @@
       </w:pPr>
     </w:lvl>
   </w:abstractNum>
-  <w:abstractNum w:abstractNumId="5" w15:restartNumberingAfterBreak="0">
+  <w:abstractNum w:abstractNumId="6" w15:restartNumberingAfterBreak="0">
     <w:nsid w:val="0A117094"/>
     <w:multiLevelType w:val="singleLevel"/>
     <w:tmpl w:val="04090001"/>
@@ -23444,7 +23727,7 @@
       </w:rPr>
     </w:lvl>
   </w:abstractNum>
-  <w:abstractNum w:abstractNumId="6" w15:restartNumberingAfterBreak="0">
+  <w:abstractNum w:abstractNumId="7" w15:restartNumberingAfterBreak="0">
     <w:nsid w:val="17CB6DC4"/>
     <w:multiLevelType w:val="singleLevel"/>
     <w:tmpl w:val="04090001"/>
@@ -23464,7 +23747,7 @@
       </w:rPr>
     </w:lvl>
   </w:abstractNum>
-  <w:abstractNum w:abstractNumId="7" w15:restartNumberingAfterBreak="0">
+  <w:abstractNum w:abstractNumId="8" w15:restartNumberingAfterBreak="0">
     <w:nsid w:val="1BC86CA2"/>
     <w:multiLevelType w:val="hybridMultilevel"/>
     <w:tmpl w:val="BE0C7FAA"/>
@@ -23577,7 +23860,7 @@
       </w:pPr>
     </w:lvl>
   </w:abstractNum>
-  <w:abstractNum w:abstractNumId="8" w15:restartNumberingAfterBreak="0">
+  <w:abstractNum w:abstractNumId="9" w15:restartNumberingAfterBreak="0">
     <w:nsid w:val="1C2B48EE"/>
     <w:multiLevelType w:val="hybridMultilevel"/>
     <w:tmpl w:val="914EC6FA"/>
@@ -23666,7 +23949,7 @@
       </w:pPr>
     </w:lvl>
   </w:abstractNum>
-  <w:abstractNum w:abstractNumId="9" w15:restartNumberingAfterBreak="0">
+  <w:abstractNum w:abstractNumId="10" w15:restartNumberingAfterBreak="0">
     <w:nsid w:val="22443AC4"/>
     <w:multiLevelType w:val="singleLevel"/>
     <w:tmpl w:val="04090001"/>
@@ -23686,7 +23969,7 @@
       </w:rPr>
     </w:lvl>
   </w:abstractNum>
-  <w:abstractNum w:abstractNumId="10" w15:restartNumberingAfterBreak="0">
+  <w:abstractNum w:abstractNumId="11" w15:restartNumberingAfterBreak="0">
     <w:nsid w:val="23EC464B"/>
     <w:multiLevelType w:val="multilevel"/>
     <w:tmpl w:val="BE0C7FAA"/>
@@ -23800,7 +24083,7 @@
       </w:pPr>
     </w:lvl>
   </w:abstractNum>
-  <w:abstractNum w:abstractNumId="11" w15:restartNumberingAfterBreak="0">
+  <w:abstractNum w:abstractNumId="12" w15:restartNumberingAfterBreak="0">
     <w:nsid w:val="2D4B634E"/>
     <w:multiLevelType w:val="singleLevel"/>
     <w:tmpl w:val="04090001"/>
@@ -23820,7 +24103,7 @@
       </w:rPr>
     </w:lvl>
   </w:abstractNum>
-  <w:abstractNum w:abstractNumId="12" w15:restartNumberingAfterBreak="0">
+  <w:abstractNum w:abstractNumId="13" w15:restartNumberingAfterBreak="0">
     <w:nsid w:val="2D665D0F"/>
     <w:multiLevelType w:val="hybridMultilevel"/>
     <w:tmpl w:val="14F8B7AA"/>
@@ -23933,7 +24216,7 @@
       </w:rPr>
     </w:lvl>
   </w:abstractNum>
-  <w:abstractNum w:abstractNumId="13" w15:restartNumberingAfterBreak="0">
+  <w:abstractNum w:abstractNumId="14" w15:restartNumberingAfterBreak="0">
     <w:nsid w:val="2F9113E8"/>
     <w:multiLevelType w:val="singleLevel"/>
     <w:tmpl w:val="0409000F"/>
@@ -23953,7 +24236,7 @@
       </w:rPr>
     </w:lvl>
   </w:abstractNum>
-  <w:abstractNum w:abstractNumId="14" w15:restartNumberingAfterBreak="0">
+  <w:abstractNum w:abstractNumId="15" w15:restartNumberingAfterBreak="0">
     <w:nsid w:val="2FDF3052"/>
     <w:multiLevelType w:val="hybridMultilevel"/>
     <w:tmpl w:val="4C7C930A"/>
@@ -24042,7 +24325,7 @@
       </w:pPr>
     </w:lvl>
   </w:abstractNum>
-  <w:abstractNum w:abstractNumId="15" w15:restartNumberingAfterBreak="0">
+  <w:abstractNum w:abstractNumId="16" w15:restartNumberingAfterBreak="0">
     <w:nsid w:val="30944A52"/>
     <w:multiLevelType w:val="multilevel"/>
     <w:tmpl w:val="3976B7C8"/>
@@ -24114,7 +24397,7 @@
       <w:lvlJc w:val="left"/>
     </w:lvl>
   </w:abstractNum>
-  <w:abstractNum w:abstractNumId="16" w15:restartNumberingAfterBreak="0">
+  <w:abstractNum w:abstractNumId="17" w15:restartNumberingAfterBreak="0">
     <w:nsid w:val="31DD2C45"/>
     <w:multiLevelType w:val="singleLevel"/>
     <w:tmpl w:val="04090001"/>
@@ -24134,7 +24417,7 @@
       </w:rPr>
     </w:lvl>
   </w:abstractNum>
-  <w:abstractNum w:abstractNumId="17" w15:restartNumberingAfterBreak="0">
+  <w:abstractNum w:abstractNumId="18" w15:restartNumberingAfterBreak="0">
     <w:nsid w:val="32982B51"/>
     <w:multiLevelType w:val="singleLevel"/>
     <w:tmpl w:val="04090001"/>
@@ -24154,7 +24437,7 @@
       </w:rPr>
     </w:lvl>
   </w:abstractNum>
-  <w:abstractNum w:abstractNumId="18" w15:restartNumberingAfterBreak="0">
+  <w:abstractNum w:abstractNumId="19" w15:restartNumberingAfterBreak="0">
     <w:nsid w:val="3375481C"/>
     <w:multiLevelType w:val="singleLevel"/>
     <w:tmpl w:val="E6747DA6"/>
@@ -24174,7 +24457,7 @@
       </w:rPr>
     </w:lvl>
   </w:abstractNum>
-  <w:abstractNum w:abstractNumId="19" w15:restartNumberingAfterBreak="0">
+  <w:abstractNum w:abstractNumId="20" w15:restartNumberingAfterBreak="0">
     <w:nsid w:val="36687A29"/>
     <w:multiLevelType w:val="hybridMultilevel"/>
     <w:tmpl w:val="97646F34"/>
@@ -24287,7 +24570,7 @@
       </w:rPr>
     </w:lvl>
   </w:abstractNum>
-  <w:abstractNum w:abstractNumId="20" w15:restartNumberingAfterBreak="0">
+  <w:abstractNum w:abstractNumId="21" w15:restartNumberingAfterBreak="0">
     <w:nsid w:val="369D5471"/>
     <w:multiLevelType w:val="singleLevel"/>
     <w:tmpl w:val="04090001"/>
@@ -24307,7 +24590,7 @@
       </w:rPr>
     </w:lvl>
   </w:abstractNum>
-  <w:abstractNum w:abstractNumId="21" w15:restartNumberingAfterBreak="0">
+  <w:abstractNum w:abstractNumId="22" w15:restartNumberingAfterBreak="0">
     <w:nsid w:val="37BE4029"/>
     <w:multiLevelType w:val="hybridMultilevel"/>
     <w:tmpl w:val="67B29462"/>
@@ -24420,7 +24703,120 @@
       </w:pPr>
     </w:lvl>
   </w:abstractNum>
-  <w:abstractNum w:abstractNumId="22" w15:restartNumberingAfterBreak="0">
+  <w:abstractNum w:abstractNumId="23" w15:restartNumberingAfterBreak="0">
+    <w:nsid w:val="3EA46136"/>
+    <w:multiLevelType w:val="hybridMultilevel"/>
+    <w:tmpl w:val="57967B66"/>
+    <w:lvl w:ilvl="0" w:tplc="08090001">
+      <w:start w:val="1"/>
+      <w:numFmt w:val="bullet"/>
+      <w:lvlText w:val=""/>
+      <w:lvlJc w:val="left"/>
+      <w:pPr>
+        <w:ind w:left="720" w:hanging="360"/>
+      </w:pPr>
+      <w:rPr>
+        <w:rFonts w:ascii="Symbol" w:hAnsi="Symbol" w:hint="default"/>
+      </w:rPr>
+    </w:lvl>
+    <w:lvl w:ilvl="1" w:tplc="08090003" w:tentative="1">
+      <w:start w:val="1"/>
+      <w:numFmt w:val="bullet"/>
+      <w:lvlText w:val="o"/>
+      <w:lvlJc w:val="left"/>
+      <w:pPr>
+        <w:ind w:left="1440" w:hanging="360"/>
+      </w:pPr>
+      <w:rPr>
+        <w:rFonts w:ascii="Courier New" w:hAnsi="Courier New" w:cs="Courier New" w:hint="default"/>
+      </w:rPr>
+    </w:lvl>
+    <w:lvl w:ilvl="2" w:tplc="08090005" w:tentative="1">
+      <w:start w:val="1"/>
+      <w:numFmt w:val="bullet"/>
+      <w:lvlText w:val=""/>
+      <w:lvlJc w:val="left"/>
+      <w:pPr>
+        <w:ind w:left="2160" w:hanging="360"/>
+      </w:pPr>
+      <w:rPr>
+        <w:rFonts w:ascii="Wingdings" w:hAnsi="Wingdings" w:hint="default"/>
+      </w:rPr>
+    </w:lvl>
+    <w:lvl w:ilvl="3" w:tplc="08090001" w:tentative="1">
+      <w:start w:val="1"/>
+      <w:numFmt w:val="bullet"/>
+      <w:lvlText w:val=""/>
+      <w:lvlJc w:val="left"/>
+      <w:pPr>
+        <w:ind w:left="2880" w:hanging="360"/>
+      </w:pPr>
+      <w:rPr>
+        <w:rFonts w:ascii="Symbol" w:hAnsi="Symbol" w:hint="default"/>
+      </w:rPr>
+    </w:lvl>
+    <w:lvl w:ilvl="4" w:tplc="08090003" w:tentative="1">
+      <w:start w:val="1"/>
+      <w:numFmt w:val="bullet"/>
+      <w:lvlText w:val="o"/>
+      <w:lvlJc w:val="left"/>
+      <w:pPr>
+        <w:ind w:left="3600" w:hanging="360"/>
+      </w:pPr>
+      <w:rPr>
+        <w:rFonts w:ascii="Courier New" w:hAnsi="Courier New" w:cs="Courier New" w:hint="default"/>
+      </w:rPr>
+    </w:lvl>
+    <w:lvl w:ilvl="5" w:tplc="08090005" w:tentative="1">
+      <w:start w:val="1"/>
+      <w:numFmt w:val="bullet"/>
+      <w:lvlText w:val=""/>
+      <w:lvlJc w:val="left"/>
+      <w:pPr>
+        <w:ind w:left="4320" w:hanging="360"/>
+      </w:pPr>
+      <w:rPr>
+        <w:rFonts w:ascii="Wingdings" w:hAnsi="Wingdings" w:hint="default"/>
+      </w:rPr>
+    </w:lvl>
+    <w:lvl w:ilvl="6" w:tplc="08090001" w:tentative="1">
+      <w:start w:val="1"/>
+      <w:numFmt w:val="bullet"/>
+      <w:lvlText w:val=""/>
+      <w:lvlJc w:val="left"/>
+      <w:pPr>
+        <w:ind w:left="5040" w:hanging="360"/>
+      </w:pPr>
+      <w:rPr>
+        <w:rFonts w:ascii="Symbol" w:hAnsi="Symbol" w:hint="default"/>
+      </w:rPr>
+    </w:lvl>
+    <w:lvl w:ilvl="7" w:tplc="08090003" w:tentative="1">
+      <w:start w:val="1"/>
+      <w:numFmt w:val="bullet"/>
+      <w:lvlText w:val="o"/>
+      <w:lvlJc w:val="left"/>
+      <w:pPr>
+        <w:ind w:left="5760" w:hanging="360"/>
+      </w:pPr>
+      <w:rPr>
+        <w:rFonts w:ascii="Courier New" w:hAnsi="Courier New" w:cs="Courier New" w:hint="default"/>
+      </w:rPr>
+    </w:lvl>
+    <w:lvl w:ilvl="8" w:tplc="08090005" w:tentative="1">
+      <w:start w:val="1"/>
+      <w:numFmt w:val="bullet"/>
+      <w:lvlText w:val=""/>
+      <w:lvlJc w:val="left"/>
+      <w:pPr>
+        <w:ind w:left="6480" w:hanging="360"/>
+      </w:pPr>
+      <w:rPr>
+        <w:rFonts w:ascii="Wingdings" w:hAnsi="Wingdings" w:hint="default"/>
+      </w:rPr>
+    </w:lvl>
+  </w:abstractNum>
+  <w:abstractNum w:abstractNumId="24" w15:restartNumberingAfterBreak="0">
     <w:nsid w:val="42B97F7B"/>
     <w:multiLevelType w:val="singleLevel"/>
     <w:tmpl w:val="04090001"/>
@@ -24440,7 +24836,7 @@
       </w:rPr>
     </w:lvl>
   </w:abstractNum>
-  <w:abstractNum w:abstractNumId="23" w15:restartNumberingAfterBreak="0">
+  <w:abstractNum w:abstractNumId="25" w15:restartNumberingAfterBreak="0">
     <w:nsid w:val="4543599B"/>
     <w:multiLevelType w:val="hybridMultilevel"/>
     <w:tmpl w:val="0A3618DC"/>
@@ -24529,7 +24925,7 @@
       </w:pPr>
     </w:lvl>
   </w:abstractNum>
-  <w:abstractNum w:abstractNumId="24" w15:restartNumberingAfterBreak="0">
+  <w:abstractNum w:abstractNumId="26" w15:restartNumberingAfterBreak="0">
     <w:nsid w:val="49E170D0"/>
     <w:multiLevelType w:val="singleLevel"/>
     <w:tmpl w:val="04090001"/>
@@ -24549,7 +24945,7 @@
       </w:rPr>
     </w:lvl>
   </w:abstractNum>
-  <w:abstractNum w:abstractNumId="25" w15:restartNumberingAfterBreak="0">
+  <w:abstractNum w:abstractNumId="27" w15:restartNumberingAfterBreak="0">
     <w:nsid w:val="4BF53651"/>
     <w:multiLevelType w:val="singleLevel"/>
     <w:tmpl w:val="8AB268BA"/>
@@ -24566,7 +24962,7 @@
       </w:pPr>
     </w:lvl>
   </w:abstractNum>
-  <w:abstractNum w:abstractNumId="26" w15:restartNumberingAfterBreak="0">
+  <w:abstractNum w:abstractNumId="28" w15:restartNumberingAfterBreak="0">
     <w:nsid w:val="4F64732B"/>
     <w:multiLevelType w:val="singleLevel"/>
     <w:tmpl w:val="04090001"/>
@@ -24586,7 +24982,7 @@
       </w:rPr>
     </w:lvl>
   </w:abstractNum>
-  <w:abstractNum w:abstractNumId="27" w15:restartNumberingAfterBreak="0">
+  <w:abstractNum w:abstractNumId="29" w15:restartNumberingAfterBreak="0">
     <w:nsid w:val="52DF734E"/>
     <w:multiLevelType w:val="singleLevel"/>
     <w:tmpl w:val="04090001"/>
@@ -24606,7 +25002,7 @@
       </w:rPr>
     </w:lvl>
   </w:abstractNum>
-  <w:abstractNum w:abstractNumId="28" w15:restartNumberingAfterBreak="0">
+  <w:abstractNum w:abstractNumId="30" w15:restartNumberingAfterBreak="0">
     <w:nsid w:val="56583B94"/>
     <w:multiLevelType w:val="hybridMultilevel"/>
     <w:tmpl w:val="B4C2E624"/>
@@ -24743,7 +25139,120 @@
       </w:rPr>
     </w:lvl>
   </w:abstractNum>
-  <w:abstractNum w:abstractNumId="29" w15:restartNumberingAfterBreak="0">
+  <w:abstractNum w:abstractNumId="31" w15:restartNumberingAfterBreak="0">
+    <w:nsid w:val="5A22134F"/>
+    <w:multiLevelType w:val="hybridMultilevel"/>
+    <w:tmpl w:val="E76A8A16"/>
+    <w:lvl w:ilvl="0" w:tplc="08090001">
+      <w:start w:val="1"/>
+      <w:numFmt w:val="bullet"/>
+      <w:lvlText w:val=""/>
+      <w:lvlJc w:val="left"/>
+      <w:pPr>
+        <w:ind w:left="720" w:hanging="360"/>
+      </w:pPr>
+      <w:rPr>
+        <w:rFonts w:ascii="Symbol" w:hAnsi="Symbol" w:hint="default"/>
+      </w:rPr>
+    </w:lvl>
+    <w:lvl w:ilvl="1" w:tplc="08090003" w:tentative="1">
+      <w:start w:val="1"/>
+      <w:numFmt w:val="bullet"/>
+      <w:lvlText w:val="o"/>
+      <w:lvlJc w:val="left"/>
+      <w:pPr>
+        <w:ind w:left="1440" w:hanging="360"/>
+      </w:pPr>
+      <w:rPr>
+        <w:rFonts w:ascii="Courier New" w:hAnsi="Courier New" w:cs="Courier New" w:hint="default"/>
+      </w:rPr>
+    </w:lvl>
+    <w:lvl w:ilvl="2" w:tplc="08090005" w:tentative="1">
+      <w:start w:val="1"/>
+      <w:numFmt w:val="bullet"/>
+      <w:lvlText w:val=""/>
+      <w:lvlJc w:val="left"/>
+      <w:pPr>
+        <w:ind w:left="2160" w:hanging="360"/>
+      </w:pPr>
+      <w:rPr>
+        <w:rFonts w:ascii="Wingdings" w:hAnsi="Wingdings" w:hint="default"/>
+      </w:rPr>
+    </w:lvl>
+    <w:lvl w:ilvl="3" w:tplc="08090001" w:tentative="1">
+      <w:start w:val="1"/>
+      <w:numFmt w:val="bullet"/>
+      <w:lvlText w:val=""/>
+      <w:lvlJc w:val="left"/>
+      <w:pPr>
+        <w:ind w:left="2880" w:hanging="360"/>
+      </w:pPr>
+      <w:rPr>
+        <w:rFonts w:ascii="Symbol" w:hAnsi="Symbol" w:hint="default"/>
+      </w:rPr>
+    </w:lvl>
+    <w:lvl w:ilvl="4" w:tplc="08090003" w:tentative="1">
+      <w:start w:val="1"/>
+      <w:numFmt w:val="bullet"/>
+      <w:lvlText w:val="o"/>
+      <w:lvlJc w:val="left"/>
+      <w:pPr>
+        <w:ind w:left="3600" w:hanging="360"/>
+      </w:pPr>
+      <w:rPr>
+        <w:rFonts w:ascii="Courier New" w:hAnsi="Courier New" w:cs="Courier New" w:hint="default"/>
+      </w:rPr>
+    </w:lvl>
+    <w:lvl w:ilvl="5" w:tplc="08090005" w:tentative="1">
+      <w:start w:val="1"/>
+      <w:numFmt w:val="bullet"/>
+      <w:lvlText w:val=""/>
+      <w:lvlJc w:val="left"/>
+      <w:pPr>
+        <w:ind w:left="4320" w:hanging="360"/>
+      </w:pPr>
+      <w:rPr>
+        <w:rFonts w:ascii="Wingdings" w:hAnsi="Wingdings" w:hint="default"/>
+      </w:rPr>
+    </w:lvl>
+    <w:lvl w:ilvl="6" w:tplc="08090001" w:tentative="1">
+      <w:start w:val="1"/>
+      <w:numFmt w:val="bullet"/>
+      <w:lvlText w:val=""/>
+      <w:lvlJc w:val="left"/>
+      <w:pPr>
+        <w:ind w:left="5040" w:hanging="360"/>
+      </w:pPr>
+      <w:rPr>
+        <w:rFonts w:ascii="Symbol" w:hAnsi="Symbol" w:hint="default"/>
+      </w:rPr>
+    </w:lvl>
+    <w:lvl w:ilvl="7" w:tplc="08090003" w:tentative="1">
+      <w:start w:val="1"/>
+      <w:numFmt w:val="bullet"/>
+      <w:lvlText w:val="o"/>
+      <w:lvlJc w:val="left"/>
+      <w:pPr>
+        <w:ind w:left="5760" w:hanging="360"/>
+      </w:pPr>
+      <w:rPr>
+        <w:rFonts w:ascii="Courier New" w:hAnsi="Courier New" w:cs="Courier New" w:hint="default"/>
+      </w:rPr>
+    </w:lvl>
+    <w:lvl w:ilvl="8" w:tplc="08090005" w:tentative="1">
+      <w:start w:val="1"/>
+      <w:numFmt w:val="bullet"/>
+      <w:lvlText w:val=""/>
+      <w:lvlJc w:val="left"/>
+      <w:pPr>
+        <w:ind w:left="6480" w:hanging="360"/>
+      </w:pPr>
+      <w:rPr>
+        <w:rFonts w:ascii="Wingdings" w:hAnsi="Wingdings" w:hint="default"/>
+      </w:rPr>
+    </w:lvl>
+  </w:abstractNum>
+  <w:abstractNum w:abstractNumId="32" w15:restartNumberingAfterBreak="0">
     <w:nsid w:val="5EEE0812"/>
     <w:multiLevelType w:val="multilevel"/>
     <w:tmpl w:val="180E5A02"/>
@@ -24889,7 +25398,7 @@
       </w:rPr>
     </w:lvl>
   </w:abstractNum>
-  <w:abstractNum w:abstractNumId="30" w15:restartNumberingAfterBreak="0">
+  <w:abstractNum w:abstractNumId="33" w15:restartNumberingAfterBreak="0">
     <w:nsid w:val="66355B96"/>
     <w:multiLevelType w:val="hybridMultilevel"/>
     <w:tmpl w:val="ABB2359A"/>
@@ -24978,7 +25487,7 @@
       </w:pPr>
     </w:lvl>
   </w:abstractNum>
-  <w:abstractNum w:abstractNumId="31" w15:restartNumberingAfterBreak="0">
+  <w:abstractNum w:abstractNumId="34" w15:restartNumberingAfterBreak="0">
     <w:nsid w:val="6C3448D3"/>
     <w:multiLevelType w:val="hybridMultilevel"/>
     <w:tmpl w:val="F75C4970"/>
@@ -25091,7 +25600,7 @@
       </w:pPr>
     </w:lvl>
   </w:abstractNum>
-  <w:abstractNum w:abstractNumId="32" w15:restartNumberingAfterBreak="0">
+  <w:abstractNum w:abstractNumId="35" w15:restartNumberingAfterBreak="0">
     <w:nsid w:val="6D2F7D46"/>
     <w:multiLevelType w:val="singleLevel"/>
     <w:tmpl w:val="04090001"/>
@@ -25111,7 +25620,7 @@
       </w:rPr>
     </w:lvl>
   </w:abstractNum>
-  <w:abstractNum w:abstractNumId="33" w15:restartNumberingAfterBreak="0">
+  <w:abstractNum w:abstractNumId="36" w15:restartNumberingAfterBreak="0">
     <w:nsid w:val="6FBD6EEA"/>
     <w:multiLevelType w:val="hybridMultilevel"/>
     <w:tmpl w:val="A016FFCE"/>
@@ -25224,7 +25733,7 @@
       </w:rPr>
     </w:lvl>
   </w:abstractNum>
-  <w:abstractNum w:abstractNumId="34" w15:restartNumberingAfterBreak="0">
+  <w:abstractNum w:abstractNumId="37" w15:restartNumberingAfterBreak="0">
     <w:nsid w:val="71F21F2A"/>
     <w:multiLevelType w:val="singleLevel"/>
     <w:tmpl w:val="04090001"/>
@@ -25244,7 +25753,7 @@
       </w:rPr>
     </w:lvl>
   </w:abstractNum>
-  <w:abstractNum w:abstractNumId="35" w15:restartNumberingAfterBreak="0">
+  <w:abstractNum w:abstractNumId="38" w15:restartNumberingAfterBreak="0">
     <w:nsid w:val="743601FB"/>
     <w:multiLevelType w:val="singleLevel"/>
     <w:tmpl w:val="04090001"/>
@@ -25264,7 +25773,7 @@
       </w:rPr>
     </w:lvl>
   </w:abstractNum>
-  <w:abstractNum w:abstractNumId="36" w15:restartNumberingAfterBreak="0">
+  <w:abstractNum w:abstractNumId="39" w15:restartNumberingAfterBreak="0">
     <w:nsid w:val="756150CA"/>
     <w:multiLevelType w:val="singleLevel"/>
     <w:tmpl w:val="04090001"/>
@@ -25284,7 +25793,7 @@
       </w:rPr>
     </w:lvl>
   </w:abstractNum>
-  <w:abstractNum w:abstractNumId="37" w15:restartNumberingAfterBreak="0">
+  <w:abstractNum w:abstractNumId="40" w15:restartNumberingAfterBreak="0">
     <w:nsid w:val="75B44219"/>
     <w:multiLevelType w:val="multilevel"/>
     <w:tmpl w:val="FFFFFFFF"/>
@@ -25352,7 +25861,7 @@
       <w:lvlJc w:val="left"/>
     </w:lvl>
   </w:abstractNum>
-  <w:abstractNum w:abstractNumId="38" w15:restartNumberingAfterBreak="0">
+  <w:abstractNum w:abstractNumId="41" w15:restartNumberingAfterBreak="0">
     <w:nsid w:val="797C5856"/>
     <w:multiLevelType w:val="hybridMultilevel"/>
     <w:tmpl w:val="339C5816"/>
@@ -25465,7 +25974,7 @@
       </w:pPr>
     </w:lvl>
   </w:abstractNum>
-  <w:abstractNum w:abstractNumId="39" w15:restartNumberingAfterBreak="0">
+  <w:abstractNum w:abstractNumId="42" w15:restartNumberingAfterBreak="0">
     <w:nsid w:val="7BE434D7"/>
     <w:multiLevelType w:val="singleLevel"/>
     <w:tmpl w:val="04090001"/>
@@ -25485,10 +25994,10 @@
       </w:rPr>
     </w:lvl>
   </w:abstractNum>
-  <w:abstractNum w:abstractNumId="40" w15:restartNumberingAfterBreak="0">
+  <w:abstractNum w:abstractNumId="43" w15:restartNumberingAfterBreak="0">
     <w:nsid w:val="7ED805FA"/>
     <w:multiLevelType w:val="hybridMultilevel"/>
-    <w:tmpl w:val="FB408902"/>
+    <w:tmpl w:val="FCEEE6D2"/>
     <w:lvl w:ilvl="0" w:tplc="08090001">
       <w:start w:val="1"/>
       <w:numFmt w:val="bullet"/>
@@ -25602,16 +26111,16 @@
     <w:abstractNumId w:val="1"/>
   </w:num>
   <w:num w:numId="2">
-    <w:abstractNumId w:val="18"/>
+    <w:abstractNumId w:val="19"/>
   </w:num>
   <w:num w:numId="3">
-    <w:abstractNumId w:val="39"/>
+    <w:abstractNumId w:val="42"/>
   </w:num>
   <w:num w:numId="4">
-    <w:abstractNumId w:val="27"/>
+    <w:abstractNumId w:val="29"/>
   </w:num>
   <w:num w:numId="5">
-    <w:abstractNumId w:val="26"/>
+    <w:abstractNumId w:val="28"/>
   </w:num>
   <w:num w:numId="6">
     <w:abstractNumId w:val="2"/>
@@ -25634,37 +26143,37 @@
     <w:abstractNumId w:val="3"/>
   </w:num>
   <w:num w:numId="8">
-    <w:abstractNumId w:val="36"/>
+    <w:abstractNumId w:val="39"/>
   </w:num>
   <w:num w:numId="9">
-    <w:abstractNumId w:val="5"/>
+    <w:abstractNumId w:val="6"/>
   </w:num>
   <w:num w:numId="10">
-    <w:abstractNumId w:val="20"/>
+    <w:abstractNumId w:val="21"/>
   </w:num>
   <w:num w:numId="11">
+    <w:abstractNumId w:val="18"/>
+  </w:num>
+  <w:num w:numId="12">
+    <w:abstractNumId w:val="38"/>
+  </w:num>
+  <w:num w:numId="13">
     <w:abstractNumId w:val="17"/>
   </w:num>
-  <w:num w:numId="12">
-    <w:abstractNumId w:val="35"/>
-  </w:num>
-  <w:num w:numId="13">
-    <w:abstractNumId w:val="16"/>
-  </w:num>
   <w:num w:numId="14">
-    <w:abstractNumId w:val="6"/>
+    <w:abstractNumId w:val="7"/>
   </w:num>
   <w:num w:numId="15">
-    <w:abstractNumId w:val="34"/>
+    <w:abstractNumId w:val="37"/>
   </w:num>
   <w:num w:numId="16">
-    <w:abstractNumId w:val="24"/>
+    <w:abstractNumId w:val="26"/>
   </w:num>
   <w:num w:numId="17">
-    <w:abstractNumId w:val="9"/>
+    <w:abstractNumId w:val="10"/>
   </w:num>
   <w:num w:numId="18">
-    <w:abstractNumId w:val="22"/>
+    <w:abstractNumId w:val="24"/>
   </w:num>
   <w:num w:numId="19">
     <w:abstractNumId w:val="2"/>
@@ -25685,31 +26194,31 @@
     </w:lvlOverride>
   </w:num>
   <w:num w:numId="20">
-    <w:abstractNumId w:val="11"/>
+    <w:abstractNumId w:val="12"/>
   </w:num>
   <w:num w:numId="21">
+    <w:abstractNumId w:val="35"/>
+  </w:num>
+  <w:num w:numId="22">
     <w:abstractNumId w:val="32"/>
   </w:num>
-  <w:num w:numId="22">
-    <w:abstractNumId w:val="29"/>
-  </w:num>
   <w:num w:numId="23">
-    <w:abstractNumId w:val="38"/>
+    <w:abstractNumId w:val="41"/>
   </w:num>
   <w:num w:numId="24">
-    <w:abstractNumId w:val="21"/>
+    <w:abstractNumId w:val="22"/>
   </w:num>
   <w:num w:numId="25">
-    <w:abstractNumId w:val="37"/>
+    <w:abstractNumId w:val="40"/>
   </w:num>
   <w:num w:numId="26">
-    <w:abstractNumId w:val="13"/>
+    <w:abstractNumId w:val="14"/>
   </w:num>
   <w:num w:numId="27">
-    <w:abstractNumId w:val="15"/>
+    <w:abstractNumId w:val="16"/>
   </w:num>
   <w:num w:numId="28">
-    <w:abstractNumId w:val="4"/>
+    <w:abstractNumId w:val="5"/>
     <w:lvlOverride w:ilvl="0">
       <w:startOverride w:val="1"/>
     </w:lvlOverride>
@@ -25739,7 +26248,7 @@
     </w:lvlOverride>
   </w:num>
   <w:num w:numId="29">
-    <w:abstractNumId w:val="28"/>
+    <w:abstractNumId w:val="30"/>
     <w:lvlOverride w:ilvl="0">
       <w:startOverride w:val="1"/>
     </w:lvlOverride>
@@ -25753,13 +26262,13 @@
     <w:lvlOverride w:ilvl="8"/>
   </w:num>
   <w:num w:numId="30">
-    <w:abstractNumId w:val="25"/>
+    <w:abstractNumId w:val="27"/>
     <w:lvlOverride w:ilvl="0">
       <w:startOverride w:val="6"/>
     </w:lvlOverride>
   </w:num>
   <w:num w:numId="31">
-    <w:abstractNumId w:val="7"/>
+    <w:abstractNumId w:val="8"/>
     <w:lvlOverride w:ilvl="0">
       <w:startOverride w:val="1"/>
     </w:lvlOverride>
@@ -25792,43 +26301,52 @@
     <w:abstractNumId w:val="0"/>
   </w:num>
   <w:num w:numId="33">
-    <w:abstractNumId w:val="28"/>
+    <w:abstractNumId w:val="30"/>
   </w:num>
   <w:num w:numId="34">
-    <w:abstractNumId w:val="4"/>
+    <w:abstractNumId w:val="5"/>
   </w:num>
   <w:num w:numId="35">
+    <w:abstractNumId w:val="34"/>
+  </w:num>
+  <w:num w:numId="36">
+    <w:abstractNumId w:val="11"/>
+  </w:num>
+  <w:num w:numId="37">
+    <w:abstractNumId w:val="8"/>
+  </w:num>
+  <w:num w:numId="38">
+    <w:abstractNumId w:val="33"/>
+  </w:num>
+  <w:num w:numId="39">
+    <w:abstractNumId w:val="9"/>
+  </w:num>
+  <w:num w:numId="40">
+    <w:abstractNumId w:val="15"/>
+  </w:num>
+  <w:num w:numId="41">
+    <w:abstractNumId w:val="25"/>
+  </w:num>
+  <w:num w:numId="42">
+    <w:abstractNumId w:val="20"/>
+  </w:num>
+  <w:num w:numId="43">
+    <w:abstractNumId w:val="36"/>
+  </w:num>
+  <w:num w:numId="44">
+    <w:abstractNumId w:val="13"/>
+  </w:num>
+  <w:num w:numId="45">
+    <w:abstractNumId w:val="43"/>
+  </w:num>
+  <w:num w:numId="46">
+    <w:abstractNumId w:val="23"/>
+  </w:num>
+  <w:num w:numId="47">
     <w:abstractNumId w:val="31"/>
   </w:num>
-  <w:num w:numId="36">
-    <w:abstractNumId w:val="10"/>
-  </w:num>
-  <w:num w:numId="37">
-    <w:abstractNumId w:val="7"/>
-  </w:num>
-  <w:num w:numId="38">
-    <w:abstractNumId w:val="30"/>
-  </w:num>
-  <w:num w:numId="39">
-    <w:abstractNumId w:val="8"/>
-  </w:num>
-  <w:num w:numId="40">
-    <w:abstractNumId w:val="14"/>
-  </w:num>
-  <w:num w:numId="41">
-    <w:abstractNumId w:val="23"/>
-  </w:num>
-  <w:num w:numId="42">
-    <w:abstractNumId w:val="19"/>
-  </w:num>
-  <w:num w:numId="43">
-    <w:abstractNumId w:val="33"/>
-  </w:num>
-  <w:num w:numId="44">
-    <w:abstractNumId w:val="12"/>
-  </w:num>
-  <w:num w:numId="45">
-    <w:abstractNumId w:val="40"/>
+  <w:num w:numId="48">
+    <w:abstractNumId w:val="4"/>
   </w:num>
 </w:numbering>
 </file>
@@ -27315,7 +27833,7 @@
 </file>
 
 <file path=customXml/itemProps1.xml><?xml version="1.0" encoding="utf-8"?>
-<ds:datastoreItem xmlns:ds="http://schemas.openxmlformats.org/officeDocument/2006/customXml" ds:itemID="{5A04069A-72A2-4D26-8DB9-7C72999B04D5}">
+<ds:datastoreItem xmlns:ds="http://schemas.openxmlformats.org/officeDocument/2006/customXml" ds:itemID="{97962AD6-504E-4BE5-8A02-C8B2F5EB8ACA}">
   <ds:schemaRefs>
     <ds:schemaRef ds:uri="http://schemas.openxmlformats.org/officeDocument/2006/bibliography"/>
   </ds:schemaRefs>

</xml_diff>